<commit_message>
Primeira versão do documento regra de negocio concluida
</commit_message>
<xml_diff>
--- a/negocio/regras_negocio.docx
+++ b/negocio/regras_negocio.docx
@@ -121,337 +121,25 @@
           <w:szCs w:val="28"/>
           <w:lang w:val="pt-BR"/>
         </w:rPr>
-        <w:t xml:space="preserve">Versão </w:t>
-      </w:r>
-      <w:r>
+        <w:t>Versão 1.0</w:t>
+      </w:r>
+    </w:p>
+    <w:p>
+      <w:pPr>
+        <w:pStyle w:val="Ttulo"/>
         <w:rPr>
           <w:sz w:val="28"/>
           <w:szCs w:val="28"/>
           <w:lang w:val="pt-BR"/>
         </w:rPr>
-        <w:t>1.0</w:t>
-      </w:r>
-    </w:p>
-    <w:p>
-      <w:pPr>
-        <w:pStyle w:val="Ttulo"/>
-        <w:rPr>
-          <w:sz w:val="28"/>
-          <w:szCs w:val="28"/>
-          <w:lang w:val="pt-BR"/>
-        </w:rPr>
-      </w:pPr>
-    </w:p>
-    <w:p>
-      <w:pPr>
-        <w:rPr>
-          <w:lang w:val="pt-BR"/>
-        </w:rPr>
-      </w:pPr>
-    </w:p>
-    <w:p>
-      <w:pPr>
-        <w:pStyle w:val="InfoBlue"/>
-        <w:rPr>
-          <w:lang w:val="pt-BR"/>
-        </w:rPr>
-      </w:pPr>
-      <w:r>
-        <w:rPr>
-          <w:lang w:val="pt-BR"/>
-        </w:rPr>
-        <w:t xml:space="preserve">[Observação: O </w:t>
-      </w:r>
-      <w:proofErr w:type="spellStart"/>
-      <w:r>
-        <w:rPr>
-          <w:lang w:val="pt-BR"/>
-        </w:rPr>
-        <w:t>template</w:t>
-      </w:r>
-      <w:proofErr w:type="spellEnd"/>
-      <w:r>
-        <w:rPr>
-          <w:lang w:val="pt-BR"/>
-        </w:rPr>
-        <w:t xml:space="preserve"> a seguir é fornecido para uso com o </w:t>
-      </w:r>
-      <w:proofErr w:type="spellStart"/>
-      <w:r>
-        <w:rPr>
-          <w:lang w:val="pt-BR"/>
-        </w:rPr>
-        <w:t>Rational</w:t>
-      </w:r>
-      <w:proofErr w:type="spellEnd"/>
-      <w:r>
-        <w:rPr>
-          <w:lang w:val="pt-BR"/>
-        </w:rPr>
-        <w:t xml:space="preserve"> </w:t>
-      </w:r>
-      <w:proofErr w:type="spellStart"/>
-      <w:r>
-        <w:rPr>
-          <w:lang w:val="pt-BR"/>
-        </w:rPr>
-        <w:t>Unified</w:t>
-      </w:r>
-      <w:proofErr w:type="spellEnd"/>
-      <w:r>
-        <w:rPr>
-          <w:lang w:val="pt-BR"/>
-        </w:rPr>
-        <w:t xml:space="preserve"> </w:t>
-      </w:r>
-      <w:proofErr w:type="spellStart"/>
-      <w:r>
-        <w:rPr>
-          <w:lang w:val="pt-BR"/>
-        </w:rPr>
-        <w:t>Process</w:t>
-      </w:r>
-      <w:proofErr w:type="spellEnd"/>
-      <w:r>
-        <w:rPr>
-          <w:lang w:val="pt-BR"/>
-        </w:rPr>
-        <w:t xml:space="preserve"> (RUP). O texto em azul exibido entre colchetes e em itálico (</w:t>
-      </w:r>
-      <w:proofErr w:type="spellStart"/>
-      <w:r>
-        <w:rPr>
-          <w:lang w:val="pt-BR"/>
-        </w:rPr>
-        <w:t>sty</w:t>
-      </w:r>
-      <w:r>
-        <w:rPr>
-          <w:lang w:val="pt-BR"/>
-        </w:rPr>
-        <w:t>le</w:t>
-      </w:r>
-      <w:proofErr w:type="spellEnd"/>
-      <w:r>
-        <w:rPr>
-          <w:lang w:val="pt-BR"/>
-        </w:rPr>
-        <w:t>=</w:t>
-      </w:r>
-      <w:proofErr w:type="spellStart"/>
-      <w:r>
-        <w:rPr>
-          <w:lang w:val="pt-BR"/>
-        </w:rPr>
-        <w:t>InfoBlue</w:t>
-      </w:r>
-      <w:proofErr w:type="spellEnd"/>
-      <w:r>
-        <w:rPr>
-          <w:lang w:val="pt-BR"/>
-        </w:rPr>
-        <w:t>) foi incluído para orientar o autor e deve ser excluído antes da publicação do documento. Um parágrafo digitado após esse estilo será automaticamente definido como normal (</w:t>
-      </w:r>
-      <w:proofErr w:type="spellStart"/>
-      <w:r>
-        <w:rPr>
-          <w:lang w:val="pt-BR"/>
-        </w:rPr>
-        <w:t>style</w:t>
-      </w:r>
-      <w:proofErr w:type="spellEnd"/>
-      <w:r>
-        <w:rPr>
-          <w:lang w:val="pt-BR"/>
-        </w:rPr>
-        <w:t>=</w:t>
-      </w:r>
-      <w:proofErr w:type="spellStart"/>
-      <w:r>
-        <w:rPr>
-          <w:lang w:val="pt-BR"/>
-        </w:rPr>
-        <w:t>Body</w:t>
-      </w:r>
-      <w:proofErr w:type="spellEnd"/>
-      <w:r>
-        <w:rPr>
-          <w:lang w:val="pt-BR"/>
-        </w:rPr>
-        <w:t xml:space="preserve"> </w:t>
-      </w:r>
-      <w:proofErr w:type="spellStart"/>
-      <w:r>
-        <w:rPr>
-          <w:lang w:val="pt-BR"/>
-        </w:rPr>
-        <w:t>Text</w:t>
-      </w:r>
-      <w:proofErr w:type="spellEnd"/>
-      <w:r>
-        <w:rPr>
-          <w:lang w:val="pt-BR"/>
-        </w:rPr>
-        <w:t>).]</w:t>
-      </w:r>
-    </w:p>
-    <w:p>
-      <w:pPr>
-        <w:pStyle w:val="InfoBlue"/>
-        <w:rPr>
-          <w:lang w:val="pt-BR"/>
-        </w:rPr>
-      </w:pPr>
-      <w:r>
-        <w:rPr>
-          <w:lang w:val="pt-BR"/>
-        </w:rPr>
-        <w:t>[Para personalizar campos automáticos no Microsoft Wo</w:t>
-      </w:r>
-      <w:r>
-        <w:rPr>
-          <w:lang w:val="pt-BR"/>
-        </w:rPr>
-        <w:t xml:space="preserve">rd (que exibem um fundo cinza quando selecionados), </w:t>
-      </w:r>
-      <w:proofErr w:type="gramStart"/>
-      <w:r>
-        <w:rPr>
-          <w:lang w:val="pt-BR"/>
-        </w:rPr>
-        <w:t>escolha File</w:t>
-      </w:r>
-      <w:proofErr w:type="gramEnd"/>
-      <w:r>
-        <w:rPr>
-          <w:lang w:val="pt-BR"/>
-        </w:rPr>
-        <w:t>&gt;</w:t>
-      </w:r>
-      <w:proofErr w:type="spellStart"/>
-      <w:r>
-        <w:rPr>
-          <w:lang w:val="pt-BR"/>
-        </w:rPr>
-        <w:t>Properties</w:t>
-      </w:r>
-      <w:proofErr w:type="spellEnd"/>
-      <w:r>
-        <w:rPr>
-          <w:lang w:val="pt-BR"/>
-        </w:rPr>
-        <w:t xml:space="preserve"> e substitua os campos </w:t>
-      </w:r>
-      <w:proofErr w:type="spellStart"/>
-      <w:r>
-        <w:rPr>
-          <w:lang w:val="pt-BR"/>
-        </w:rPr>
-        <w:t>Title</w:t>
-      </w:r>
-      <w:proofErr w:type="spellEnd"/>
-      <w:r>
-        <w:rPr>
-          <w:lang w:val="pt-BR"/>
-        </w:rPr>
-        <w:t xml:space="preserve">, </w:t>
-      </w:r>
-      <w:proofErr w:type="spellStart"/>
-      <w:r>
-        <w:rPr>
-          <w:lang w:val="pt-BR"/>
-        </w:rPr>
-        <w:t>Subject</w:t>
-      </w:r>
-      <w:proofErr w:type="spellEnd"/>
-      <w:r>
-        <w:rPr>
-          <w:lang w:val="pt-BR"/>
-        </w:rPr>
-        <w:t xml:space="preserve"> e </w:t>
-      </w:r>
-      <w:proofErr w:type="spellStart"/>
-      <w:r>
-        <w:rPr>
-          <w:lang w:val="pt-BR"/>
-        </w:rPr>
-        <w:t>Company</w:t>
-      </w:r>
-      <w:proofErr w:type="spellEnd"/>
-      <w:r>
-        <w:rPr>
-          <w:lang w:val="pt-BR"/>
-        </w:rPr>
-        <w:t xml:space="preserve"> pelas informações apropriadas para este documento. Depois de fechar a caixa de diálogo, para atualizar os campos automáticos no docum</w:t>
-      </w:r>
-      <w:r>
-        <w:rPr>
-          <w:lang w:val="pt-BR"/>
-        </w:rPr>
-        <w:t xml:space="preserve">ento inteiro, selecione </w:t>
-      </w:r>
-      <w:proofErr w:type="spellStart"/>
-      <w:r>
-        <w:rPr>
-          <w:lang w:val="pt-BR"/>
-        </w:rPr>
-        <w:t>Edit</w:t>
-      </w:r>
-      <w:proofErr w:type="spellEnd"/>
-      <w:r>
-        <w:rPr>
-          <w:lang w:val="pt-BR"/>
-        </w:rPr>
-        <w:t>&gt;</w:t>
-      </w:r>
-      <w:proofErr w:type="spellStart"/>
-      <w:r>
-        <w:rPr>
-          <w:lang w:val="pt-BR"/>
-        </w:rPr>
-        <w:t>Select</w:t>
-      </w:r>
-      <w:proofErr w:type="spellEnd"/>
-      <w:r>
-        <w:rPr>
-          <w:lang w:val="pt-BR"/>
-        </w:rPr>
-        <w:t xml:space="preserve"> </w:t>
-      </w:r>
-      <w:proofErr w:type="spellStart"/>
-      <w:r>
-        <w:rPr>
-          <w:lang w:val="pt-BR"/>
-        </w:rPr>
-        <w:t>All</w:t>
-      </w:r>
-      <w:proofErr w:type="spellEnd"/>
-      <w:r>
-        <w:rPr>
-          <w:lang w:val="pt-BR"/>
-        </w:rPr>
-        <w:t xml:space="preserve"> (ou </w:t>
-      </w:r>
-      <w:proofErr w:type="spellStart"/>
-      <w:r>
-        <w:rPr>
-          <w:lang w:val="pt-BR"/>
-        </w:rPr>
-        <w:t>Ctrl-A</w:t>
-      </w:r>
-      <w:proofErr w:type="spellEnd"/>
-      <w:r>
-        <w:rPr>
-          <w:lang w:val="pt-BR"/>
-        </w:rPr>
-        <w:t>) e pressione F9 ou simplesmente clique no campo e pressione F9. Isso deve ser feito separadamente para Cabeçalhos e Rodapés. Alt-F9 alterna entre a exibição de nomes de campos e do conteúdo dos campos. Con</w:t>
-      </w:r>
-      <w:r>
-        <w:rPr>
-          <w:lang w:val="pt-BR"/>
-        </w:rPr>
-        <w:t xml:space="preserve">sulte a ajuda do Word para obter mais informações sobre como trabalhar com campos.] </w:t>
-      </w:r>
+      </w:pPr>
+    </w:p>
+    <w:p>
+      <w:pPr>
+        <w:rPr>
+          <w:lang w:val="pt-BR"/>
+        </w:rPr>
+      </w:pPr>
     </w:p>
     <w:p>
       <w:pPr>
@@ -503,12 +191,6 @@
         <w:gridCol w:w="2304"/>
       </w:tblGrid>
       <w:tr>
-        <w:tblPrEx>
-          <w:tblCellMar>
-            <w:top w:w="0" w:type="dxa"/>
-            <w:bottom w:w="0" w:type="dxa"/>
-          </w:tblCellMar>
-        </w:tblPrEx>
         <w:tc>
           <w:tcPr>
             <w:tcW w:w="2304" w:type="dxa"/>
@@ -631,12 +313,6 @@
         </w:tc>
       </w:tr>
       <w:tr>
-        <w:tblPrEx>
-          <w:tblCellMar>
-            <w:top w:w="0" w:type="dxa"/>
-            <w:bottom w:w="0" w:type="dxa"/>
-          </w:tblCellMar>
-        </w:tblPrEx>
         <w:tc>
           <w:tcPr>
             <w:tcW w:w="2304" w:type="dxa"/>
@@ -658,35 +334,7 @@
               <w:rPr>
                 <w:lang w:val="pt-BR"/>
               </w:rPr>
-              <w:t>&lt;</w:t>
-            </w:r>
-            <w:proofErr w:type="spellStart"/>
-            <w:r>
-              <w:rPr>
-                <w:lang w:val="pt-BR"/>
-              </w:rPr>
-              <w:t>dd</w:t>
-            </w:r>
-            <w:proofErr w:type="spellEnd"/>
-            <w:r>
-              <w:rPr>
-                <w:lang w:val="pt-BR"/>
-              </w:rPr>
-              <w:t>/</w:t>
-            </w:r>
-            <w:proofErr w:type="spellStart"/>
-            <w:r>
-              <w:rPr>
-                <w:lang w:val="pt-BR"/>
-              </w:rPr>
-              <w:t>mmm</w:t>
-            </w:r>
-            <w:proofErr w:type="spellEnd"/>
-            <w:r>
-              <w:rPr>
-                <w:lang w:val="pt-BR"/>
-              </w:rPr>
-              <w:t>/aa&gt;</w:t>
+              <w:t>05/06/2021</w:t>
             </w:r>
           </w:p>
         </w:tc>
@@ -711,21 +359,7 @@
               <w:rPr>
                 <w:lang w:val="pt-BR"/>
               </w:rPr>
-              <w:t>&lt;</w:t>
-            </w:r>
-            <w:proofErr w:type="spellStart"/>
-            <w:r>
-              <w:rPr>
-                <w:lang w:val="pt-BR"/>
-              </w:rPr>
-              <w:t>x.x</w:t>
-            </w:r>
-            <w:proofErr w:type="spellEnd"/>
-            <w:r>
-              <w:rPr>
-                <w:lang w:val="pt-BR"/>
-              </w:rPr>
-              <w:t>&gt;</w:t>
+              <w:t>1.0</w:t>
             </w:r>
           </w:p>
         </w:tc>
@@ -750,7 +384,7 @@
               <w:rPr>
                 <w:lang w:val="pt-BR"/>
               </w:rPr>
-              <w:t>&lt;detalhes&gt;</w:t>
+              <w:t xml:space="preserve">Primeira versão do documento </w:t>
             </w:r>
           </w:p>
         </w:tc>
@@ -775,18 +409,12 @@
               <w:rPr>
                 <w:lang w:val="pt-BR"/>
               </w:rPr>
-              <w:t>&lt;nome&gt;</w:t>
+              <w:t>Anderson C Santos</w:t>
             </w:r>
           </w:p>
         </w:tc>
       </w:tr>
       <w:tr>
-        <w:tblPrEx>
-          <w:tblCellMar>
-            <w:top w:w="0" w:type="dxa"/>
-            <w:bottom w:w="0" w:type="dxa"/>
-          </w:tblCellMar>
-        </w:tblPrEx>
         <w:tc>
           <w:tcPr>
             <w:tcW w:w="2304" w:type="dxa"/>
@@ -865,12 +493,6 @@
         </w:tc>
       </w:tr>
       <w:tr>
-        <w:tblPrEx>
-          <w:tblCellMar>
-            <w:top w:w="0" w:type="dxa"/>
-            <w:bottom w:w="0" w:type="dxa"/>
-          </w:tblCellMar>
-        </w:tblPrEx>
         <w:tc>
           <w:tcPr>
             <w:tcW w:w="2304" w:type="dxa"/>
@@ -949,12 +571,6 @@
         </w:tc>
       </w:tr>
       <w:tr>
-        <w:tblPrEx>
-          <w:tblCellMar>
-            <w:top w:w="0" w:type="dxa"/>
-            <w:bottom w:w="0" w:type="dxa"/>
-          </w:tblCellMar>
-        </w:tblPrEx>
         <w:tc>
           <w:tcPr>
             <w:tcW w:w="2304" w:type="dxa"/>
@@ -1128,7 +744,6 @@
       <w:r>
         <w:rPr>
           <w:noProof/>
-          <w:lang w:val="pt-BR"/>
         </w:rPr>
         <w:tab/>
       </w:r>
@@ -1141,9 +756,8 @@
       <w:r>
         <w:rPr>
           <w:noProof/>
-          <w:lang w:val="pt-BR"/>
-        </w:rPr>
-        <w:instrText xml:space="preserve"> PAGEREF _Toc73736190 \h </w:instrText>
+        </w:rPr>
+        <w:instrText xml:space="preserve"> PAGEREF _Toc73817386 \h </w:instrText>
       </w:r>
       <w:r>
         <w:rPr>
@@ -1159,7 +773,6 @@
       <w:r>
         <w:rPr>
           <w:noProof/>
-          <w:lang w:val="pt-BR"/>
         </w:rPr>
         <w:t>4</w:t>
       </w:r>
@@ -1213,7 +826,6 @@
       <w:r>
         <w:rPr>
           <w:noProof/>
-          <w:lang w:val="pt-BR"/>
         </w:rPr>
         <w:tab/>
       </w:r>
@@ -1226,9 +838,8 @@
       <w:r>
         <w:rPr>
           <w:noProof/>
-          <w:lang w:val="pt-BR"/>
-        </w:rPr>
-        <w:instrText xml:space="preserve"> PAGEREF _Toc73736191 \h </w:instrText>
+        </w:rPr>
+        <w:instrText xml:space="preserve"> PAGEREF _Toc73817387 \h </w:instrText>
       </w:r>
       <w:r>
         <w:rPr>
@@ -1244,7 +855,6 @@
       <w:r>
         <w:rPr>
           <w:noProof/>
-          <w:lang w:val="pt-BR"/>
         </w:rPr>
         <w:t>4</w:t>
       </w:r>
@@ -1298,7 +908,6 @@
       <w:r>
         <w:rPr>
           <w:noProof/>
-          <w:lang w:val="pt-BR"/>
         </w:rPr>
         <w:tab/>
       </w:r>
@@ -1311,9 +920,8 @@
       <w:r>
         <w:rPr>
           <w:noProof/>
-          <w:lang w:val="pt-BR"/>
-        </w:rPr>
-        <w:instrText xml:space="preserve"> PAGEREF _Toc73736192 \h </w:instrText>
+        </w:rPr>
+        <w:instrText xml:space="preserve"> PAGEREF _Toc73817388 \h </w:instrText>
       </w:r>
       <w:r>
         <w:rPr>
@@ -1329,7 +937,6 @@
       <w:r>
         <w:rPr>
           <w:noProof/>
-          <w:lang w:val="pt-BR"/>
         </w:rPr>
         <w:t>4</w:t>
       </w:r>
@@ -1383,7 +990,6 @@
       <w:r>
         <w:rPr>
           <w:noProof/>
-          <w:lang w:val="pt-BR"/>
         </w:rPr>
         <w:tab/>
       </w:r>
@@ -1396,9 +1002,8 @@
       <w:r>
         <w:rPr>
           <w:noProof/>
-          <w:lang w:val="pt-BR"/>
-        </w:rPr>
-        <w:instrText xml:space="preserve"> PAGEREF _Toc73736193 \h </w:instrText>
+        </w:rPr>
+        <w:instrText xml:space="preserve"> PAGEREF _Toc73817389 \h </w:instrText>
       </w:r>
       <w:r>
         <w:rPr>
@@ -1414,7 +1019,6 @@
       <w:r>
         <w:rPr>
           <w:noProof/>
-          <w:lang w:val="pt-BR"/>
         </w:rPr>
         <w:t>4</w:t>
       </w:r>
@@ -1468,7 +1072,6 @@
       <w:r>
         <w:rPr>
           <w:noProof/>
-          <w:lang w:val="pt-BR"/>
         </w:rPr>
         <w:tab/>
       </w:r>
@@ -1481,9 +1084,8 @@
       <w:r>
         <w:rPr>
           <w:noProof/>
-          <w:lang w:val="pt-BR"/>
-        </w:rPr>
-        <w:instrText xml:space="preserve"> PAGEREF _Toc73736194 \h </w:instrText>
+        </w:rPr>
+        <w:instrText xml:space="preserve"> PAGEREF _Toc73817390 \h </w:instrText>
       </w:r>
       <w:r>
         <w:rPr>
@@ -1499,7 +1101,6 @@
       <w:r>
         <w:rPr>
           <w:noProof/>
-          <w:lang w:val="pt-BR"/>
         </w:rPr>
         <w:t>4</w:t>
       </w:r>
@@ -1553,7 +1154,6 @@
       <w:r>
         <w:rPr>
           <w:noProof/>
-          <w:lang w:val="pt-BR"/>
         </w:rPr>
         <w:tab/>
       </w:r>
@@ -1566,9 +1166,8 @@
       <w:r>
         <w:rPr>
           <w:noProof/>
-          <w:lang w:val="pt-BR"/>
-        </w:rPr>
-        <w:instrText xml:space="preserve"> PAGEREF _Toc73736195 \h </w:instrText>
+        </w:rPr>
+        <w:instrText xml:space="preserve"> PAGEREF _Toc73817391 \h </w:instrText>
       </w:r>
       <w:r>
         <w:rPr>
@@ -1584,7 +1183,6 @@
       <w:r>
         <w:rPr>
           <w:noProof/>
-          <w:lang w:val="pt-BR"/>
         </w:rPr>
         <w:t>4</w:t>
       </w:r>
@@ -1638,7 +1236,6 @@
       <w:r>
         <w:rPr>
           <w:noProof/>
-          <w:lang w:val="pt-BR"/>
         </w:rPr>
         <w:tab/>
       </w:r>
@@ -1651,9 +1248,8 @@
       <w:r>
         <w:rPr>
           <w:noProof/>
-          <w:lang w:val="pt-BR"/>
-        </w:rPr>
-        <w:instrText xml:space="preserve"> PAGEREF _Toc73736196 \h </w:instrText>
+        </w:rPr>
+        <w:instrText xml:space="preserve"> PAGEREF _Toc73817392 \h </w:instrText>
       </w:r>
       <w:r>
         <w:rPr>
@@ -1669,7 +1265,6 @@
       <w:r>
         <w:rPr>
           <w:noProof/>
-          <w:lang w:val="pt-BR"/>
         </w:rPr>
         <w:t>4</w:t>
       </w:r>
@@ -1720,7 +1315,6 @@
       <w:r>
         <w:rPr>
           <w:noProof/>
-          <w:lang w:val="pt-BR"/>
         </w:rPr>
         <w:tab/>
       </w:r>
@@ -1733,9 +1327,8 @@
       <w:r>
         <w:rPr>
           <w:noProof/>
-          <w:lang w:val="pt-BR"/>
-        </w:rPr>
-        <w:instrText xml:space="preserve"> PAGEREF _Toc73736197 \h </w:instrText>
+        </w:rPr>
+        <w:instrText xml:space="preserve"> PAGEREF _Toc73817393 \h </w:instrText>
       </w:r>
       <w:r>
         <w:rPr>
@@ -1751,7 +1344,6 @@
       <w:r>
         <w:rPr>
           <w:noProof/>
-          <w:lang w:val="pt-BR"/>
         </w:rPr>
         <w:t>4</w:t>
       </w:r>
@@ -1802,7 +1394,6 @@
       <w:r>
         <w:rPr>
           <w:noProof/>
-          <w:lang w:val="pt-BR"/>
         </w:rPr>
         <w:tab/>
       </w:r>
@@ -1815,9 +1406,8 @@
       <w:r>
         <w:rPr>
           <w:noProof/>
-          <w:lang w:val="pt-BR"/>
-        </w:rPr>
-        <w:instrText xml:space="preserve"> PAGEREF _Toc73736198 \h </w:instrText>
+        </w:rPr>
+        <w:instrText xml:space="preserve"> PAGEREF _Toc73817394 \h </w:instrText>
       </w:r>
       <w:r>
         <w:rPr>
@@ -1833,7 +1423,6 @@
       <w:r>
         <w:rPr>
           <w:noProof/>
-          <w:lang w:val="pt-BR"/>
         </w:rPr>
         <w:t>4</w:t>
       </w:r>
@@ -1899,7 +1488,7 @@
           <w:noProof/>
           <w:lang w:val="pt-BR"/>
         </w:rPr>
-        <w:instrText xml:space="preserve"> PAGEREF _Toc73736199 \h </w:instrText>
+        <w:instrText xml:space="preserve"> PAGEREF _Toc73817395 \h </w:instrText>
       </w:r>
       <w:r>
         <w:rPr>
@@ -1917,7 +1506,7 @@
           <w:noProof/>
           <w:lang w:val="pt-BR"/>
         </w:rPr>
-        <w:t>5</w:t>
+        <w:t>4</w:t>
       </w:r>
       <w:r>
         <w:rPr>
@@ -1961,6 +1550,88 @@
           <w:noProof/>
           <w:lang w:val="pt-BR"/>
         </w:rPr>
+        <w:t>Registro do pedido</w:t>
+      </w:r>
+      <w:r>
+        <w:rPr>
+          <w:noProof/>
+          <w:lang w:val="pt-BR"/>
+        </w:rPr>
+        <w:tab/>
+      </w:r>
+      <w:r>
+        <w:rPr>
+          <w:noProof/>
+        </w:rPr>
+        <w:fldChar w:fldCharType="begin"/>
+      </w:r>
+      <w:r>
+        <w:rPr>
+          <w:noProof/>
+          <w:lang w:val="pt-BR"/>
+        </w:rPr>
+        <w:instrText xml:space="preserve"> PAGEREF _Toc73817396 \h </w:instrText>
+      </w:r>
+      <w:r>
+        <w:rPr>
+          <w:noProof/>
+        </w:rPr>
+      </w:r>
+      <w:r>
+        <w:rPr>
+          <w:noProof/>
+        </w:rPr>
+        <w:fldChar w:fldCharType="separate"/>
+      </w:r>
+      <w:r>
+        <w:rPr>
+          <w:noProof/>
+          <w:lang w:val="pt-BR"/>
+        </w:rPr>
+        <w:t>4</w:t>
+      </w:r>
+      <w:r>
+        <w:rPr>
+          <w:noProof/>
+        </w:rPr>
+        <w:fldChar w:fldCharType="end"/>
+      </w:r>
+    </w:p>
+    <w:p>
+      <w:pPr>
+        <w:pStyle w:val="Sumrio3"/>
+        <w:rPr>
+          <w:rFonts w:ascii="Calibri" w:hAnsi="Calibri"/>
+          <w:noProof/>
+          <w:snapToGrid/>
+          <w:sz w:val="22"/>
+          <w:szCs w:val="22"/>
+          <w:lang w:val="pt-BR" w:eastAsia="pt-BR"/>
+        </w:rPr>
+      </w:pPr>
+      <w:r>
+        <w:rPr>
+          <w:noProof/>
+          <w:lang w:val="pt-BR"/>
+        </w:rPr>
+        <w:t>2.1.5</w:t>
+      </w:r>
+      <w:r>
+        <w:rPr>
+          <w:rFonts w:ascii="Calibri" w:hAnsi="Calibri"/>
+          <w:noProof/>
+          <w:snapToGrid/>
+          <w:sz w:val="22"/>
+          <w:szCs w:val="22"/>
+          <w:lang w:val="pt-BR" w:eastAsia="pt-BR"/>
+        </w:rPr>
+        <w:tab/>
+      </w:r>
+      <w:r>
+        <w:rPr>
+          <w:noProof/>
+          <w:lang w:val="pt-BR"/>
+        </w:rPr>
         <w:t>Inserir pedido na lista de separação</w:t>
       </w:r>
       <w:r>
@@ -1981,7 +1652,7 @@
           <w:noProof/>
           <w:lang w:val="pt-BR"/>
         </w:rPr>
-        <w:instrText xml:space="preserve"> PAGEREF _Toc73736200 \h </w:instrText>
+        <w:instrText xml:space="preserve"> PAGEREF _Toc73817397 \h </w:instrText>
       </w:r>
       <w:r>
         <w:rPr>
@@ -1999,7 +1670,7 @@
           <w:noProof/>
           <w:lang w:val="pt-BR"/>
         </w:rPr>
-        <w:t>5</w:t>
+        <w:t>4</w:t>
       </w:r>
       <w:r>
         <w:rPr>
@@ -2066,7 +1737,7 @@
           <w:noProof/>
           <w:lang w:val="pt-BR"/>
         </w:rPr>
-        <w:instrText xml:space="preserve"> PAGEREF _Toc73736201 \h </w:instrText>
+        <w:instrText xml:space="preserve"> PAGEREF _Toc73817398 \h </w:instrText>
       </w:r>
       <w:r>
         <w:rPr>
@@ -2084,7 +1755,7 @@
           <w:noProof/>
           <w:lang w:val="pt-BR"/>
         </w:rPr>
-        <w:t>5</w:t>
+        <w:t>4</w:t>
       </w:r>
       <w:r>
         <w:rPr>
@@ -2148,7 +1819,7 @@
           <w:noProof/>
           <w:lang w:val="pt-BR"/>
         </w:rPr>
-        <w:instrText xml:space="preserve"> PAGEREF _Toc73736202 \h </w:instrText>
+        <w:instrText xml:space="preserve"> PAGEREF _Toc73817399 \h </w:instrText>
       </w:r>
       <w:r>
         <w:rPr>
@@ -2166,7 +1837,7 @@
           <w:noProof/>
           <w:lang w:val="pt-BR"/>
         </w:rPr>
-        <w:t>5</w:t>
+        <w:t>4</w:t>
       </w:r>
       <w:r>
         <w:rPr>
@@ -2230,7 +1901,7 @@
           <w:noProof/>
           <w:lang w:val="pt-BR"/>
         </w:rPr>
-        <w:instrText xml:space="preserve"> PAGEREF _Toc73736203 \h </w:instrText>
+        <w:instrText xml:space="preserve"> PAGEREF _Toc73817400 \h </w:instrText>
       </w:r>
       <w:r>
         <w:rPr>
@@ -2248,7 +1919,7 @@
           <w:noProof/>
           <w:lang w:val="pt-BR"/>
         </w:rPr>
-        <w:t>5</w:t>
+        <w:t>4</w:t>
       </w:r>
       <w:r>
         <w:rPr>
@@ -2315,7 +1986,7 @@
           <w:noProof/>
           <w:lang w:val="pt-BR"/>
         </w:rPr>
-        <w:instrText xml:space="preserve"> PAGEREF _Toc73736204 \h </w:instrText>
+        <w:instrText xml:space="preserve"> PAGEREF _Toc73817401 \h </w:instrText>
       </w:r>
       <w:r>
         <w:rPr>
@@ -2397,7 +2068,7 @@
           <w:noProof/>
           <w:lang w:val="pt-BR"/>
         </w:rPr>
-        <w:instrText xml:space="preserve"> PAGEREF _Toc73736205 \h </w:instrText>
+        <w:instrText xml:space="preserve"> PAGEREF _Toc73817402 \h </w:instrText>
       </w:r>
       <w:r>
         <w:rPr>
@@ -2479,7 +2150,7 @@
           <w:noProof/>
           <w:lang w:val="pt-BR"/>
         </w:rPr>
-        <w:instrText xml:space="preserve"> PAGEREF _Toc73736206 \h </w:instrText>
+        <w:instrText xml:space="preserve"> PAGEREF _Toc73817403 \h </w:instrText>
       </w:r>
       <w:r>
         <w:rPr>
@@ -2561,7 +2232,7 @@
           <w:noProof/>
           <w:lang w:val="pt-BR"/>
         </w:rPr>
-        <w:instrText xml:space="preserve"> PAGEREF _Toc73736207 \h </w:instrText>
+        <w:instrText xml:space="preserve"> PAGEREF _Toc73817404 \h </w:instrText>
       </w:r>
       <w:r>
         <w:rPr>
@@ -2646,7 +2317,7 @@
           <w:noProof/>
           <w:lang w:val="pt-BR"/>
         </w:rPr>
-        <w:instrText xml:space="preserve"> PAGEREF _Toc73736208 \h </w:instrText>
+        <w:instrText xml:space="preserve"> PAGEREF _Toc73817405 \h </w:instrText>
       </w:r>
       <w:r>
         <w:rPr>
@@ -2664,7 +2335,7 @@
           <w:noProof/>
           <w:lang w:val="pt-BR"/>
         </w:rPr>
-        <w:t>6</w:t>
+        <w:t>5</w:t>
       </w:r>
       <w:r>
         <w:rPr>
@@ -2708,7 +2379,7 @@
           <w:noProof/>
           <w:lang w:val="pt-BR"/>
         </w:rPr>
-        <w:t>Saidas</w:t>
+        <w:t>Saídas</w:t>
       </w:r>
       <w:r>
         <w:rPr>
@@ -2728,7 +2399,7 @@
           <w:noProof/>
           <w:lang w:val="pt-BR"/>
         </w:rPr>
-        <w:instrText xml:space="preserve"> PAGEREF _Toc73736209 \h </w:instrText>
+        <w:instrText xml:space="preserve"> PAGEREF _Toc73817406 \h </w:instrText>
       </w:r>
       <w:r>
         <w:rPr>
@@ -2746,7 +2417,7 @@
           <w:noProof/>
           <w:lang w:val="pt-BR"/>
         </w:rPr>
-        <w:t>6</w:t>
+        <w:t>5</w:t>
       </w:r>
       <w:r>
         <w:rPr>
@@ -2808,7 +2479,7 @@
         <w:rPr>
           <w:noProof/>
         </w:rPr>
-        <w:instrText xml:space="preserve"> PAGEREF _Toc73736210 \h </w:instrText>
+        <w:instrText xml:space="preserve"> PAGEREF _Toc73817407 \h </w:instrText>
       </w:r>
       <w:r>
         <w:rPr>
@@ -2825,7 +2496,7 @@
         <w:rPr>
           <w:noProof/>
         </w:rPr>
-        <w:t>6</w:t>
+        <w:t>5</w:t>
       </w:r>
       <w:r>
         <w:rPr>
@@ -2899,7 +2570,7 @@
       </w:pPr>
       <w:bookmarkStart w:id="0" w:name="_Toc456600917"/>
       <w:bookmarkStart w:id="1" w:name="_Toc456598586"/>
-      <w:bookmarkStart w:id="2" w:name="_Toc73736190"/>
+      <w:bookmarkStart w:id="2" w:name="_Toc73817386"/>
       <w:r>
         <w:rPr>
           <w:sz w:val="20"/>
@@ -2914,40 +2585,6 @@
     </w:p>
     <w:p>
       <w:pPr>
-        <w:pStyle w:val="InfoBlue"/>
-        <w:rPr>
-          <w:lang w:val="pt-BR"/>
-        </w:rPr>
-      </w:pPr>
-      <w:r>
-        <w:rPr>
-          <w:lang w:val="pt-BR"/>
-        </w:rPr>
-        <w:t xml:space="preserve">[A introdução das </w:t>
-      </w:r>
-      <w:r>
-        <w:rPr>
-          <w:b/>
-          <w:bCs/>
-          <w:lang w:val="pt-BR"/>
-        </w:rPr>
-        <w:t>Regras de Negócios</w:t>
-      </w:r>
-      <w:r>
-        <w:rPr>
-          <w:lang w:val="pt-BR"/>
-        </w:rPr>
-        <w:t xml:space="preserve"> oferece uma visão geral de todo o documento. Apresente todas as informações de que o leitor pode precisar para entender o documento nesta seção. Salve este documento em um arquivo denominado Regras de N</w:t>
-      </w:r>
-      <w:r>
-        <w:rPr>
-          <w:lang w:val="pt-BR"/>
-        </w:rPr>
-        <w:t>egócios.]</w:t>
-      </w:r>
-    </w:p>
-    <w:p>
-      <w:pPr>
         <w:pStyle w:val="Ttulo2"/>
         <w:rPr>
           <w:lang w:val="pt-BR"/>
@@ -2955,7 +2592,7 @@
       </w:pPr>
       <w:bookmarkStart w:id="3" w:name="_Toc456600918"/>
       <w:bookmarkStart w:id="4" w:name="_Toc456598587"/>
-      <w:bookmarkStart w:id="5" w:name="_Toc73736191"/>
+      <w:bookmarkStart w:id="5" w:name="_Toc73817387"/>
       <w:r>
         <w:rPr>
           <w:lang w:val="pt-BR"/>
@@ -2968,20 +2605,6 @@
     </w:p>
     <w:p>
       <w:pPr>
-        <w:pStyle w:val="InfoBlue"/>
-        <w:rPr>
-          <w:lang w:val="pt-BR"/>
-        </w:rPr>
-      </w:pPr>
-      <w:r>
-        <w:rPr>
-          <w:lang w:val="pt-BR"/>
-        </w:rPr>
-        <w:t>[Especifique a finalidade deste documento.]</w:t>
-      </w:r>
-    </w:p>
-    <w:p>
-      <w:pPr>
         <w:pStyle w:val="Corpodetexto"/>
         <w:rPr>
           <w:lang w:val="pt-BR"/>
@@ -3003,7 +2626,7 @@
       </w:pPr>
       <w:bookmarkStart w:id="6" w:name="_Toc456600919"/>
       <w:bookmarkStart w:id="7" w:name="_Toc456598588"/>
-      <w:bookmarkStart w:id="8" w:name="_Toc73736192"/>
+      <w:bookmarkStart w:id="8" w:name="_Toc73817388"/>
       <w:r>
         <w:rPr>
           <w:lang w:val="pt-BR"/>
@@ -3016,54 +2639,6 @@
     </w:p>
     <w:p>
       <w:pPr>
-        <w:pStyle w:val="InfoBlue"/>
-        <w:rPr>
-          <w:lang w:val="pt-BR"/>
-        </w:rPr>
-      </w:pPr>
-      <w:r>
-        <w:rPr>
-          <w:lang w:val="pt-BR"/>
-        </w:rPr>
-        <w:t>[</w:t>
-      </w:r>
-      <w:r>
-        <w:rPr>
-          <w:lang w:val="pt-BR"/>
-        </w:rPr>
-        <w:t xml:space="preserve">Uma breve descrição do escopo do documento </w:t>
-      </w:r>
-      <w:r>
-        <w:rPr>
-          <w:b/>
-          <w:bCs/>
-          <w:lang w:val="pt-BR"/>
-        </w:rPr>
-        <w:t>Regras de Negócios</w:t>
-      </w:r>
-      <w:r>
-        <w:rPr>
-          <w:lang w:val="pt-BR"/>
-        </w:rPr>
-        <w:t>; o(s) Projeto(s) ao(s) qual(</w:t>
-      </w:r>
-      <w:proofErr w:type="spellStart"/>
-      <w:r>
-        <w:rPr>
-          <w:lang w:val="pt-BR"/>
-        </w:rPr>
-        <w:t>is</w:t>
-      </w:r>
-      <w:proofErr w:type="spellEnd"/>
-      <w:r>
-        <w:rPr>
-          <w:lang w:val="pt-BR"/>
-        </w:rPr>
-        <w:t>) ele está associado e tudo o que é afetado ou influenciado por este documento.]</w:t>
-      </w:r>
-    </w:p>
-    <w:p>
-      <w:pPr>
         <w:pStyle w:val="Corpodetexto"/>
         <w:rPr>
           <w:lang w:val="pt-BR"/>
@@ -3113,18 +2688,12 @@
       </w:pPr>
       <w:bookmarkStart w:id="9" w:name="_Toc456600921"/>
       <w:bookmarkStart w:id="10" w:name="_Toc456598590"/>
-      <w:bookmarkStart w:id="11" w:name="_Toc73736193"/>
-      <w:r>
-        <w:rPr>
-          <w:lang w:val="pt-BR"/>
-        </w:rPr>
-        <w:t>Referência</w:t>
-      </w:r>
-      <w:r>
-        <w:rPr>
-          <w:lang w:val="pt-BR"/>
-        </w:rPr>
-        <w:t>s</w:t>
+      <w:bookmarkStart w:id="11" w:name="_Toc73817389"/>
+      <w:r>
+        <w:rPr>
+          <w:lang w:val="pt-BR"/>
+        </w:rPr>
+        <w:t>Referências</w:t>
       </w:r>
       <w:bookmarkEnd w:id="9"/>
       <w:bookmarkEnd w:id="10"/>
@@ -3169,13 +2738,7 @@
         <w:rPr>
           <w:lang w:val="pt-BR"/>
         </w:rPr>
-        <w:t>. Identifique cada documento por título, número do relatório (se aplicável), data e organização de publicação. Especifique as fontes a partir da</w:t>
-      </w:r>
-      <w:r>
-        <w:rPr>
-          <w:lang w:val="pt-BR"/>
-        </w:rPr>
-        <w:t>s quais as referências podem ser obtidas. Essas informações podem ser fornecidas por um anexo ou outro documento.]</w:t>
+        <w:t>. Identifique cada documento por título, número do relatório (se aplicável), data e organização de publicação. Especifique as fontes a partir das quais as referências podem ser obtidas. Essas informações podem ser fornecidas por um anexo ou outro documento.]</w:t>
       </w:r>
     </w:p>
     <w:p>
@@ -3187,7 +2750,7 @@
       </w:pPr>
       <w:bookmarkStart w:id="12" w:name="_Toc456600922"/>
       <w:bookmarkStart w:id="13" w:name="_Toc456598591"/>
-      <w:bookmarkStart w:id="14" w:name="_Toc73736194"/>
+      <w:bookmarkStart w:id="14" w:name="_Toc73817390"/>
       <w:r>
         <w:rPr>
           <w:lang w:val="pt-BR"/>
@@ -3200,48 +2763,6 @@
     </w:p>
     <w:p>
       <w:pPr>
-        <w:pStyle w:val="InfoBlue"/>
-        <w:rPr>
-          <w:lang w:val="pt-BR"/>
-        </w:rPr>
-      </w:pPr>
-      <w:r>
-        <w:rPr>
-          <w:lang w:val="pt-BR"/>
-        </w:rPr>
-        <w:t>[</w:t>
-      </w:r>
-      <w:proofErr w:type="spellStart"/>
-      <w:r>
-        <w:rPr>
-          <w:lang w:val="pt-BR"/>
-        </w:rPr>
-        <w:t>Esta</w:t>
-      </w:r>
-      <w:proofErr w:type="spellEnd"/>
-      <w:r>
-        <w:rPr>
-          <w:lang w:val="pt-BR"/>
-        </w:rPr>
-        <w:t xml:space="preserve"> subseção descreve o conteúdo restante do documento </w:t>
-      </w:r>
-      <w:r>
-        <w:rPr>
-          <w:b/>
-          <w:bCs/>
-          <w:lang w:val="pt-BR"/>
-        </w:rPr>
-        <w:t>Regras de Negócios</w:t>
-      </w:r>
-      <w:r>
-        <w:rPr>
-          <w:lang w:val="pt-BR"/>
-        </w:rPr>
-        <w:t xml:space="preserve"> e explica como ele está organizado.]</w:t>
-      </w:r>
-    </w:p>
-    <w:p>
-      <w:pPr>
         <w:pStyle w:val="Corpodetexto"/>
         <w:rPr>
           <w:lang w:val="pt-BR"/>
@@ -3251,7 +2772,19 @@
         <w:rPr>
           <w:lang w:val="pt-BR"/>
         </w:rPr>
-        <w:t>O restante do documento apresenta as regras de negócio de acordo com processo.</w:t>
+        <w:t>O restante do documento apresenta as regras de negócio de acordo com</w:t>
+      </w:r>
+      <w:r>
+        <w:rPr>
+          <w:lang w:val="pt-BR"/>
+        </w:rPr>
+        <w:t xml:space="preserve"> o</w:t>
+      </w:r>
+      <w:r>
+        <w:rPr>
+          <w:lang w:val="pt-BR"/>
+        </w:rPr>
+        <w:t xml:space="preserve"> processo.</w:t>
       </w:r>
     </w:p>
     <w:p>
@@ -3264,7 +2797,7 @@
           <w:lang w:val="pt-BR"/>
         </w:rPr>
       </w:pPr>
-      <w:bookmarkStart w:id="15" w:name="_Toc73736195"/>
+      <w:bookmarkStart w:id="15" w:name="_Toc73817391"/>
       <w:r>
         <w:rPr>
           <w:sz w:val="20"/>
@@ -3277,33 +2810,13 @@
     </w:p>
     <w:p>
       <w:pPr>
-        <w:pStyle w:val="InfoBlue"/>
-        <w:rPr>
-          <w:lang w:val="pt-BR"/>
-        </w:rPr>
-      </w:pPr>
-      <w:r>
-        <w:rPr>
-          <w:lang w:val="pt-BR"/>
-        </w:rPr>
-        <w:t>[Os t</w:t>
-      </w:r>
-      <w:r>
-        <w:rPr>
-          <w:lang w:val="pt-BR"/>
-        </w:rPr>
-        <w:t>ermos definidos aqui formam a parte essencial do documento. Eles podem ser definidos na ordem desejada, mas geralmente a ordem alfabética proporciona maior acessibilidade.]</w:t>
-      </w:r>
-    </w:p>
-    <w:p>
-      <w:pPr>
         <w:pStyle w:val="Ttulo2"/>
         <w:widowControl/>
         <w:rPr>
           <w:lang w:val="pt-BR"/>
         </w:rPr>
       </w:pPr>
-      <w:bookmarkStart w:id="16" w:name="_Toc73736196"/>
+      <w:bookmarkStart w:id="16" w:name="_Toc73817392"/>
       <w:r>
         <w:rPr>
           <w:lang w:val="pt-BR"/>
@@ -3323,60 +2836,6 @@
         <w:t xml:space="preserve"> atendimento</w:t>
       </w:r>
       <w:bookmarkEnd w:id="16"/>
-    </w:p>
-    <w:p>
-      <w:pPr>
-        <w:pStyle w:val="InfoBlue"/>
-        <w:rPr>
-          <w:lang w:val="pt-BR"/>
-        </w:rPr>
-      </w:pPr>
-      <w:proofErr w:type="gramStart"/>
-      <w:r>
-        <w:rPr>
-          <w:lang w:val="pt-BR"/>
-        </w:rPr>
-        <w:t>[Às</w:t>
-      </w:r>
-      <w:proofErr w:type="gramEnd"/>
-      <w:r>
-        <w:rPr>
-          <w:lang w:val="pt-BR"/>
-        </w:rPr>
-        <w:t xml:space="preserve"> vezes é úti</w:t>
-      </w:r>
-      <w:r>
-        <w:rPr>
-          <w:lang w:val="pt-BR"/>
-        </w:rPr>
-        <w:t xml:space="preserve">l organizar as Regras de Negócios em grupos para melhorar a leitura. Por exemplo, se o domínio de problema contém Regras de Negócios relacionadas a contabilidade e construção civil (como seria o caso se estivéssemos desenvolvendo um sistema para gerenciar </w:t>
-      </w:r>
-      <w:r>
-        <w:rPr>
-          <w:lang w:val="pt-BR"/>
-        </w:rPr>
-        <w:t xml:space="preserve">projetos de construção), a apresentação das Regras de Negócios dos dois subdomínios diferentes pode ser confusa para o leitor. Para resolver esse problema, utilizamos grupos de Regras de Negócios. Ao apresentar os grupos de Regras de Negócios, forneça uma </w:t>
-      </w:r>
-      <w:r>
-        <w:rPr>
-          <w:lang w:val="pt-BR"/>
-        </w:rPr>
-        <w:t>pequena descrição que ajude o leitor a entender o que &lt;</w:t>
-      </w:r>
-      <w:proofErr w:type="spellStart"/>
-      <w:r>
-        <w:rPr>
-          <w:lang w:val="pt-BR"/>
-        </w:rPr>
-        <w:t>aGroupOfBusinessRules</w:t>
-      </w:r>
-      <w:proofErr w:type="spellEnd"/>
-      <w:r>
-        <w:rPr>
-          <w:lang w:val="pt-BR"/>
-        </w:rPr>
-        <w:t>&gt; representa. As Regras de Negócios apresentadas no grupo são organizadas em ordem alfabética para facilitar o acesso.]</w:t>
-      </w:r>
     </w:p>
     <w:p>
       <w:pPr>
@@ -3386,7 +2845,7 @@
           <w:lang w:val="pt-BR"/>
         </w:rPr>
       </w:pPr>
-      <w:bookmarkStart w:id="17" w:name="_Toc73736197"/>
+      <w:bookmarkStart w:id="17" w:name="_Toc73817393"/>
       <w:r>
         <w:rPr>
           <w:lang w:val="pt-BR"/>
@@ -3394,40 +2853,6 @@
         <w:t>Atendimento por telefone</w:t>
       </w:r>
       <w:bookmarkEnd w:id="17"/>
-    </w:p>
-    <w:p>
-      <w:pPr>
-        <w:pStyle w:val="InfoBlue"/>
-        <w:rPr>
-          <w:lang w:val="pt-BR"/>
-        </w:rPr>
-      </w:pPr>
-      <w:r>
-        <w:rPr>
-          <w:lang w:val="pt-BR"/>
-        </w:rPr>
-        <w:t>[A definição de &lt;</w:t>
-      </w:r>
-      <w:proofErr w:type="spellStart"/>
-      <w:r>
-        <w:rPr>
-          <w:lang w:val="pt-BR"/>
-        </w:rPr>
-        <w:t>aGroupBusinessRule</w:t>
-      </w:r>
-      <w:proofErr w:type="spellEnd"/>
-      <w:r>
-        <w:rPr>
-          <w:lang w:val="pt-BR"/>
-        </w:rPr>
-        <w:t xml:space="preserve">&gt; é </w:t>
-      </w:r>
-      <w:r>
-        <w:rPr>
-          <w:lang w:val="pt-BR"/>
-        </w:rPr>
-        <w:t>apresentada aqui, com todas as informações necessárias para que o leitor entenda o conceito.]</w:t>
-      </w:r>
     </w:p>
     <w:p>
       <w:pPr>
@@ -3487,7 +2912,7 @@
           <w:lang w:val="pt-BR"/>
         </w:rPr>
       </w:pPr>
-      <w:bookmarkStart w:id="18" w:name="_Toc73736198"/>
+      <w:bookmarkStart w:id="18" w:name="_Toc73817394"/>
       <w:r>
         <w:rPr>
           <w:lang w:val="pt-BR"/>
@@ -3506,47 +2931,6 @@
     </w:p>
     <w:p>
       <w:pPr>
-        <w:pStyle w:val="InfoBlue"/>
-        <w:rPr>
-          <w:lang w:val="pt-BR"/>
-        </w:rPr>
-      </w:pPr>
-      <w:r>
-        <w:rPr>
-          <w:lang w:val="pt-BR"/>
-        </w:rPr>
-        <w:t>[A definição de &lt;</w:t>
-      </w:r>
-      <w:proofErr w:type="spellStart"/>
-      <w:r>
-        <w:rPr>
-          <w:lang w:val="pt-BR"/>
-        </w:rPr>
-        <w:t>anotherGroupBusinessRule</w:t>
-      </w:r>
-      <w:proofErr w:type="spellEnd"/>
-      <w:r>
-        <w:rPr>
-          <w:lang w:val="pt-BR"/>
-        </w:rPr>
-        <w:t xml:space="preserve">&gt; é apresentada aqui, com todas as informações necessárias </w:t>
-      </w:r>
-      <w:r>
-        <w:rPr>
-          <w:lang w:val="pt-BR"/>
-        </w:rPr>
-        <w:lastRenderedPageBreak/>
-        <w:t>para que o leitor entenda o conceit</w:t>
-      </w:r>
-      <w:r>
-        <w:rPr>
-          <w:lang w:val="pt-BR"/>
-        </w:rPr>
-        <w:t>o.]</w:t>
-      </w:r>
-    </w:p>
-    <w:p>
-      <w:pPr>
         <w:pStyle w:val="Corpodetexto"/>
         <w:rPr>
           <w:lang w:val="pt-BR"/>
@@ -3573,7 +2957,7 @@
           <w:lang w:val="pt-BR"/>
         </w:rPr>
       </w:pPr>
-      <w:bookmarkStart w:id="19" w:name="_Toc73736199"/>
+      <w:bookmarkStart w:id="19" w:name="_Toc73817395"/>
       <w:r>
         <w:rPr>
           <w:lang w:val="pt-BR"/>
@@ -3599,16 +2983,8 @@
         <w:rPr>
           <w:lang w:val="pt-BR"/>
         </w:rPr>
-        <w:t>Antes de realizar qualquer venda o atendente deve consultar se há disponibilidade da peça/ acessório solicitado no estoque, na consulta deve gerar resposta no máximo em 1 minuto.</w:t>
-      </w:r>
-    </w:p>
-    <w:p>
-      <w:pPr>
-        <w:ind w:left="720"/>
-        <w:rPr>
-          <w:lang w:val="pt-BR"/>
-        </w:rPr>
-      </w:pPr>
+        <w:t>Antes de realizar qualquer venda o atendente deve consultar se há disponibilidade da peça/ acessório solicitado no estoque, a consulta deve gerar resposta no máximo em 1 minuto.</w:t>
+      </w:r>
     </w:p>
     <w:p>
       <w:pPr>
@@ -3618,12 +2994,12 @@
           <w:lang w:val="pt-BR"/>
         </w:rPr>
       </w:pPr>
-      <w:bookmarkStart w:id="20" w:name="_Toc73736200"/>
-      <w:r>
-        <w:rPr>
-          <w:lang w:val="pt-BR"/>
-        </w:rPr>
-        <w:t>Inserir pedido na lista de separação</w:t>
+      <w:bookmarkStart w:id="20" w:name="_Toc73817396"/>
+      <w:r>
+        <w:rPr>
+          <w:lang w:val="pt-BR"/>
+        </w:rPr>
+        <w:t>Registro do pedido</w:t>
       </w:r>
       <w:bookmarkEnd w:id="20"/>
     </w:p>
@@ -3638,13 +3014,7 @@
         <w:rPr>
           <w:lang w:val="pt-BR"/>
         </w:rPr>
-        <w:t xml:space="preserve">RN004 - </w:t>
-      </w:r>
-      <w:r>
-        <w:rPr>
-          <w:lang w:val="pt-BR"/>
-        </w:rPr>
-        <w:t>Ao concluir um pedido o atendente deve registrar no sistema Mundo Azul a baixa do produto no estoque e ao mesmo tempo sinalizar ao setor de separação a compra realizada.</w:t>
+        <w:t xml:space="preserve">RN004 – Ao registrar o pedido o atendente deve coletar os seguintes dados do cliente: nome, CPF e endereço de entrega. </w:t>
       </w:r>
     </w:p>
     <w:p>
@@ -3654,22 +3024,6 @@
           <w:lang w:val="pt-BR"/>
         </w:rPr>
       </w:pPr>
-    </w:p>
-    <w:p>
-      <w:pPr>
-        <w:pStyle w:val="Ttulo2"/>
-        <w:rPr>
-          <w:lang w:val="pt-BR"/>
-        </w:rPr>
-      </w:pPr>
-      <w:bookmarkStart w:id="21" w:name="_Toc73736201"/>
-      <w:r>
-        <w:rPr>
-          <w:lang w:val="pt-BR"/>
-        </w:rPr>
-        <w:t>Regras para separação</w:t>
-      </w:r>
-      <w:bookmarkEnd w:id="21"/>
     </w:p>
     <w:p>
       <w:pPr>
@@ -3679,62 +3033,70 @@
           <w:lang w:val="pt-BR"/>
         </w:rPr>
       </w:pPr>
-      <w:bookmarkStart w:id="22" w:name="_Toc73736202"/>
-      <w:r>
-        <w:rPr>
-          <w:lang w:val="pt-BR"/>
-        </w:rPr>
-        <w:t>Separação</w:t>
+      <w:bookmarkStart w:id="21" w:name="_Toc73817397"/>
+      <w:r>
+        <w:rPr>
+          <w:lang w:val="pt-BR"/>
+        </w:rPr>
+        <w:t>Inserir pedido na lista de separação</w:t>
+      </w:r>
+      <w:bookmarkEnd w:id="21"/>
+    </w:p>
+    <w:p>
+      <w:pPr>
+        <w:ind w:left="720"/>
+        <w:rPr>
+          <w:lang w:val="pt-BR"/>
+        </w:rPr>
+      </w:pPr>
+      <w:r>
+        <w:rPr>
+          <w:lang w:val="pt-BR"/>
+        </w:rPr>
+        <w:t>RN00</w:t>
+      </w:r>
+      <w:r>
+        <w:rPr>
+          <w:lang w:val="pt-BR"/>
+        </w:rPr>
+        <w:t>5</w:t>
+      </w:r>
+      <w:r>
+        <w:rPr>
+          <w:lang w:val="pt-BR"/>
+        </w:rPr>
+        <w:t xml:space="preserve"> - </w:t>
+      </w:r>
+      <w:r>
+        <w:rPr>
+          <w:lang w:val="pt-BR"/>
+        </w:rPr>
+        <w:t>Ao concluir um pedido o atendente deve registrar no sistema Mundo Azul a baixa do produto no estoque e ao mesmo tempo sinalizar ao setor de separação a compra realizada.</w:t>
+      </w:r>
+    </w:p>
+    <w:p>
+      <w:pPr>
+        <w:ind w:left="720"/>
+        <w:rPr>
+          <w:lang w:val="pt-BR"/>
+        </w:rPr>
+      </w:pPr>
+    </w:p>
+    <w:p>
+      <w:pPr>
+        <w:pStyle w:val="Ttulo2"/>
+        <w:rPr>
+          <w:lang w:val="pt-BR"/>
+        </w:rPr>
+      </w:pPr>
+      <w:bookmarkStart w:id="22" w:name="_Toc73817398"/>
+      <w:r>
+        <w:rPr>
+          <w:lang w:val="pt-BR"/>
+        </w:rPr>
+        <w:t>Regras para separação</w:t>
       </w:r>
       <w:bookmarkEnd w:id="22"/>
-    </w:p>
-    <w:p>
-      <w:pPr>
-        <w:pStyle w:val="InfoBlue"/>
-        <w:rPr>
-          <w:lang w:val="pt-BR"/>
-        </w:rPr>
-      </w:pPr>
-      <w:r>
-        <w:rPr>
-          <w:lang w:val="pt-BR"/>
-        </w:rPr>
-        <w:t>[A definição de &lt;</w:t>
-      </w:r>
-      <w:proofErr w:type="spellStart"/>
-      <w:r>
-        <w:rPr>
-          <w:lang w:val="pt-BR"/>
-        </w:rPr>
-        <w:t>yetAnotherGroupBusinessRule</w:t>
-      </w:r>
-      <w:proofErr w:type="spellEnd"/>
-      <w:r>
-        <w:rPr>
-          <w:lang w:val="pt-BR"/>
-        </w:rPr>
-        <w:t>&gt; é apresentada aqui, com todas as informações necessárias para que o leitor entenda o conceito.]</w:t>
-      </w:r>
-    </w:p>
-    <w:p>
-      <w:pPr>
-        <w:pStyle w:val="Corpodetexto"/>
-        <w:rPr>
-          <w:lang w:val="pt-BR"/>
-        </w:rPr>
-      </w:pPr>
-      <w:r>
-        <w:rPr>
-          <w:lang w:val="pt-BR"/>
-        </w:rPr>
-        <w:t xml:space="preserve">RN005 - </w:t>
-      </w:r>
-      <w:r>
-        <w:rPr>
-          <w:lang w:val="pt-BR"/>
-        </w:rPr>
-        <w:t xml:space="preserve">Os pedidos devem ser separados, conferidos e acondicionados em embalagem adequada para o transporte.  </w:t>
-      </w:r>
     </w:p>
     <w:p>
       <w:pPr>
@@ -3744,51 +3106,17 @@
           <w:lang w:val="pt-BR"/>
         </w:rPr>
       </w:pPr>
-      <w:bookmarkStart w:id="23" w:name="_Toc73736203"/>
-      <w:r>
-        <w:rPr>
-          <w:lang w:val="pt-BR"/>
-        </w:rPr>
-        <w:t>Organização</w:t>
+      <w:bookmarkStart w:id="23" w:name="_Toc73817399"/>
+      <w:r>
+        <w:rPr>
+          <w:lang w:val="pt-BR"/>
+        </w:rPr>
+        <w:t>Separação</w:t>
       </w:r>
       <w:bookmarkEnd w:id="23"/>
     </w:p>
     <w:p>
       <w:pPr>
-        <w:pStyle w:val="InfoBlue"/>
-        <w:rPr>
-          <w:lang w:val="pt-BR"/>
-        </w:rPr>
-      </w:pPr>
-      <w:r>
-        <w:rPr>
-          <w:lang w:val="pt-BR"/>
-        </w:rPr>
-        <w:t>[A definição de &lt;</w:t>
-      </w:r>
-      <w:proofErr w:type="spellStart"/>
-      <w:r>
-        <w:rPr>
-          <w:lang w:val="pt-BR"/>
-        </w:rPr>
-        <w:t>and</w:t>
-      </w:r>
-      <w:r>
-        <w:rPr>
-          <w:lang w:val="pt-BR"/>
-        </w:rPr>
-        <w:t>AnotherGroupBusinessRule</w:t>
-      </w:r>
-      <w:proofErr w:type="spellEnd"/>
-      <w:r>
-        <w:rPr>
-          <w:lang w:val="pt-BR"/>
-        </w:rPr>
-        <w:t>&gt; é apresentada aqui, com todas as informações necessárias para que o leitor entenda o conceito.]</w:t>
-      </w:r>
-    </w:p>
-    <w:p>
-      <w:pPr>
         <w:pStyle w:val="Corpodetexto"/>
         <w:rPr>
           <w:lang w:val="pt-BR"/>
@@ -3798,44 +3126,26 @@
         <w:rPr>
           <w:lang w:val="pt-BR"/>
         </w:rPr>
-        <w:t xml:space="preserve">RN006 - </w:t>
-      </w:r>
-      <w:r>
-        <w:rPr>
-          <w:lang w:val="pt-BR"/>
-        </w:rPr>
-        <w:t>O montante de pedidos deve ser organizado de acordo com a região dos clientes, separando-os em 4 montantes de acordo com as sub-regiões cobertas pelo negócio.</w:t>
-      </w:r>
-    </w:p>
-    <w:p>
-      <w:pPr>
-        <w:pStyle w:val="Corpodetexto"/>
-        <w:rPr>
-          <w:lang w:val="pt-BR"/>
-        </w:rPr>
-      </w:pPr>
-    </w:p>
-    <w:p>
-      <w:pPr>
-        <w:pStyle w:val="Ttulo2"/>
-        <w:rPr>
-          <w:lang w:val="pt-BR"/>
-        </w:rPr>
-      </w:pPr>
-      <w:bookmarkStart w:id="24" w:name="_Toc73736204"/>
-      <w:r>
-        <w:rPr>
-          <w:lang w:val="pt-BR"/>
-        </w:rPr>
-        <w:t xml:space="preserve">Regras para </w:t>
-      </w:r>
-      <w:r>
-        <w:rPr>
-          <w:lang w:val="pt-BR"/>
-        </w:rPr>
-        <w:t>logística</w:t>
-      </w:r>
-      <w:bookmarkEnd w:id="24"/>
+        <w:t>RN00</w:t>
+      </w:r>
+      <w:r>
+        <w:rPr>
+          <w:lang w:val="pt-BR"/>
+        </w:rPr>
+        <w:t>6</w:t>
+      </w:r>
+      <w:r>
+        <w:rPr>
+          <w:lang w:val="pt-BR"/>
+        </w:rPr>
+        <w:t xml:space="preserve"> - </w:t>
+      </w:r>
+      <w:r>
+        <w:rPr>
+          <w:lang w:val="pt-BR"/>
+        </w:rPr>
+        <w:t xml:space="preserve">Os pedidos devem ser separados, conferidos e acondicionados em embalagem adequada para o transporte.  </w:t>
+      </w:r>
     </w:p>
     <w:p>
       <w:pPr>
@@ -3845,68 +3155,58 @@
           <w:lang w:val="pt-BR"/>
         </w:rPr>
       </w:pPr>
-      <w:bookmarkStart w:id="25" w:name="_Toc73736205"/>
-      <w:r>
-        <w:rPr>
-          <w:lang w:val="pt-BR"/>
-        </w:rPr>
-        <w:t>Sub- regiões</w:t>
+      <w:bookmarkStart w:id="24" w:name="_Toc73817400"/>
+      <w:r>
+        <w:rPr>
+          <w:lang w:val="pt-BR"/>
+        </w:rPr>
+        <w:t>Organização</w:t>
+      </w:r>
+      <w:bookmarkEnd w:id="24"/>
+    </w:p>
+    <w:p>
+      <w:pPr>
+        <w:pStyle w:val="Corpodetexto"/>
+        <w:rPr>
+          <w:lang w:val="pt-BR"/>
+        </w:rPr>
+      </w:pPr>
+      <w:r>
+        <w:rPr>
+          <w:lang w:val="pt-BR"/>
+        </w:rPr>
+        <w:t xml:space="preserve">RN006 - </w:t>
+      </w:r>
+      <w:r>
+        <w:rPr>
+          <w:lang w:val="pt-BR"/>
+        </w:rPr>
+        <w:t>O montante de pedidos deve ser organizado de acordo com a região dos clientes, separando-os em 4 montantes de acordo com as sub-regiões cobertas pelo negócio.</w:t>
+      </w:r>
+    </w:p>
+    <w:p>
+      <w:pPr>
+        <w:pStyle w:val="Corpodetexto"/>
+        <w:rPr>
+          <w:lang w:val="pt-BR"/>
+        </w:rPr>
+      </w:pPr>
+    </w:p>
+    <w:p>
+      <w:pPr>
+        <w:pStyle w:val="Ttulo2"/>
+        <w:rPr>
+          <w:lang w:val="pt-BR"/>
+        </w:rPr>
+      </w:pPr>
+      <w:bookmarkStart w:id="25" w:name="_Toc73817401"/>
+      <w:r>
+        <w:rPr>
+          <w:lang w:val="pt-BR"/>
+        </w:rPr>
+        <w:t>Regras para logística</w:t>
       </w:r>
       <w:bookmarkEnd w:id="25"/>
-    </w:p>
-    <w:p>
-      <w:pPr>
-        <w:pStyle w:val="InfoBlue"/>
-        <w:rPr>
-          <w:lang w:val="pt-BR"/>
-        </w:rPr>
-      </w:pPr>
-      <w:r>
-        <w:rPr>
-          <w:lang w:val="pt-BR"/>
-        </w:rPr>
-        <w:t>[A definição de &lt;</w:t>
-      </w:r>
-      <w:proofErr w:type="spellStart"/>
-      <w:r>
-        <w:rPr>
-          <w:lang w:val="pt-BR"/>
-        </w:rPr>
-        <w:t>yetAnotherGroupBusinessRule</w:t>
-      </w:r>
-      <w:proofErr w:type="spellEnd"/>
-      <w:r>
-        <w:rPr>
-          <w:lang w:val="pt-BR"/>
-        </w:rPr>
-        <w:t>&gt; é apresentada aqui, com todas as informações necessárias para que o leitor entenda o conceito.]</w:t>
-      </w:r>
-    </w:p>
-    <w:p>
-      <w:pPr>
-        <w:pStyle w:val="Corpodetexto"/>
-        <w:rPr>
-          <w:lang w:val="pt-BR"/>
-        </w:rPr>
-      </w:pPr>
-      <w:r>
-        <w:rPr>
-          <w:lang w:val="pt-BR"/>
-        </w:rPr>
-        <w:t xml:space="preserve">RN007 - </w:t>
-      </w:r>
-      <w:r>
-        <w:rPr>
-          <w:lang w:val="pt-BR"/>
-        </w:rPr>
-        <w:t xml:space="preserve">Os pedidos devem ser divididos em 4 sub-regiões de acordo com a localização dos clientes, sendo estas regiões </w:t>
-      </w:r>
-      <w:r>
-        <w:rPr>
-          <w:lang w:val="pt-BR"/>
-        </w:rPr>
-        <w:t>denominadas: MOGI, FERRAZ, ITAIM e CENTRO.</w:t>
-      </w:r>
     </w:p>
     <w:p>
       <w:pPr>
@@ -3916,42 +3216,196 @@
           <w:lang w:val="pt-BR"/>
         </w:rPr>
       </w:pPr>
-      <w:bookmarkStart w:id="26" w:name="_Toc73736206"/>
+      <w:bookmarkStart w:id="26" w:name="_Toc73817402"/>
+      <w:r>
+        <w:rPr>
+          <w:lang w:val="pt-BR"/>
+        </w:rPr>
+        <w:t>Sub- regiões</w:t>
+      </w:r>
+      <w:bookmarkEnd w:id="26"/>
+    </w:p>
+    <w:p>
+      <w:pPr>
+        <w:pStyle w:val="Corpodetexto"/>
+        <w:rPr>
+          <w:lang w:val="pt-BR"/>
+        </w:rPr>
+      </w:pPr>
+      <w:r>
+        <w:rPr>
+          <w:lang w:val="pt-BR"/>
+        </w:rPr>
+        <w:t xml:space="preserve">RN007 - </w:t>
+      </w:r>
+      <w:r>
+        <w:rPr>
+          <w:lang w:val="pt-BR"/>
+        </w:rPr>
+        <w:t xml:space="preserve">Os pedidos devem ser divididos em 4 sub-regiões de acordo com a localização dos clientes, sendo estas regiões </w:t>
+      </w:r>
+      <w:r>
+        <w:rPr>
+          <w:lang w:val="pt-BR"/>
+        </w:rPr>
+        <w:t>denominadas: MOGI, FERRAZ, ITAIM e CENTRO.</w:t>
+      </w:r>
+    </w:p>
+    <w:p>
+      <w:pPr>
+        <w:pStyle w:val="Ttulo3"/>
+        <w:widowControl/>
+        <w:rPr>
+          <w:lang w:val="pt-BR"/>
+        </w:rPr>
+      </w:pPr>
+      <w:bookmarkStart w:id="27" w:name="_Toc73817403"/>
       <w:r>
         <w:rPr>
           <w:lang w:val="pt-BR"/>
         </w:rPr>
         <w:t>Rotas de entrega</w:t>
       </w:r>
-      <w:bookmarkEnd w:id="26"/>
-    </w:p>
-    <w:p>
-      <w:pPr>
-        <w:pStyle w:val="InfoBlue"/>
-        <w:rPr>
-          <w:lang w:val="pt-BR"/>
-        </w:rPr>
-      </w:pPr>
-      <w:r>
-        <w:rPr>
-          <w:lang w:val="pt-BR"/>
-        </w:rPr>
-        <w:t>[A definição de &lt;</w:t>
-      </w:r>
-      <w:proofErr w:type="spellStart"/>
-      <w:r>
-        <w:rPr>
-          <w:lang w:val="pt-BR"/>
-        </w:rPr>
-        <w:t>andAnotherGroupBusinessRule</w:t>
-      </w:r>
-      <w:proofErr w:type="spellEnd"/>
-      <w:r>
-        <w:rPr>
-          <w:lang w:val="pt-BR"/>
-        </w:rPr>
-        <w:t>&gt; é apresentada aqui, com todas as informações necessárias para que o leitor entenda o conceito.]</w:t>
-      </w:r>
+      <w:bookmarkEnd w:id="27"/>
+    </w:p>
+    <w:p>
+      <w:pPr>
+        <w:pStyle w:val="Corpodetexto"/>
+        <w:rPr>
+          <w:lang w:val="pt-BR"/>
+        </w:rPr>
+      </w:pPr>
+      <w:r>
+        <w:rPr>
+          <w:lang w:val="pt-BR"/>
+        </w:rPr>
+        <w:t xml:space="preserve">RN008 - </w:t>
+      </w:r>
+      <w:r>
+        <w:rPr>
+          <w:lang w:val="pt-BR"/>
+        </w:rPr>
+        <w:t>O itinerário deve ser elaborado levando em conta a posição geográfica dos clientes, com o intuito de traçar a rota mais curta e sem redundâncias no trajeto.</w:t>
+      </w:r>
+    </w:p>
+    <w:p>
+      <w:pPr>
+        <w:pStyle w:val="Ttulo3"/>
+        <w:widowControl/>
+        <w:rPr>
+          <w:lang w:val="pt-BR"/>
+        </w:rPr>
+      </w:pPr>
+      <w:bookmarkStart w:id="28" w:name="_Toc73817404"/>
+      <w:r>
+        <w:rPr>
+          <w:lang w:val="pt-BR"/>
+        </w:rPr>
+        <w:t>Designação dos entregadores</w:t>
+      </w:r>
+      <w:bookmarkEnd w:id="28"/>
+    </w:p>
+    <w:p>
+      <w:pPr>
+        <w:ind w:left="720"/>
+        <w:rPr>
+          <w:lang w:val="pt-BR"/>
+        </w:rPr>
+      </w:pPr>
+      <w:r>
+        <w:rPr>
+          <w:lang w:val="pt-BR"/>
+        </w:rPr>
+        <w:t>RN00</w:t>
+      </w:r>
+      <w:r>
+        <w:rPr>
+          <w:lang w:val="pt-BR"/>
+        </w:rPr>
+        <w:t>9</w:t>
+      </w:r>
+      <w:r>
+        <w:rPr>
+          <w:lang w:val="pt-BR"/>
+        </w:rPr>
+        <w:t xml:space="preserve"> - </w:t>
+      </w:r>
+      <w:r>
+        <w:rPr>
+          <w:lang w:val="pt-BR"/>
+        </w:rPr>
+        <w:t>Os entregadores devem ser designados para a entrega assim que o pedido estiver pronto para sair</w:t>
+      </w:r>
+      <w:r>
+        <w:rPr>
+          <w:lang w:val="pt-BR"/>
+        </w:rPr>
+        <w:t>. Cada motoboy deve receber um itinerário escrito em folheto com todos os pontos de parada que precisam fazer a cada saída.</w:t>
+      </w:r>
+    </w:p>
+    <w:p>
+      <w:pPr>
+        <w:pStyle w:val="Ttulo2"/>
+        <w:rPr>
+          <w:lang w:val="pt-BR"/>
+        </w:rPr>
+      </w:pPr>
+      <w:bookmarkStart w:id="29" w:name="_Toc73817405"/>
+      <w:r>
+        <w:rPr>
+          <w:lang w:val="pt-BR"/>
+        </w:rPr>
+        <w:t>Regras para as entregas</w:t>
+      </w:r>
+      <w:bookmarkEnd w:id="29"/>
+    </w:p>
+    <w:p>
+      <w:pPr>
+        <w:pStyle w:val="Ttulo3"/>
+        <w:widowControl/>
+        <w:rPr>
+          <w:lang w:val="pt-BR"/>
+        </w:rPr>
+      </w:pPr>
+      <w:bookmarkStart w:id="30" w:name="_Toc73817406"/>
+      <w:r>
+        <w:rPr>
+          <w:lang w:val="pt-BR"/>
+        </w:rPr>
+        <w:t>Saídas</w:t>
+      </w:r>
+      <w:bookmarkEnd w:id="30"/>
+    </w:p>
+    <w:p>
+      <w:pPr>
+        <w:pStyle w:val="Corpodetexto"/>
+        <w:rPr>
+          <w:lang w:val="pt-BR"/>
+        </w:rPr>
+      </w:pPr>
+      <w:r>
+        <w:rPr>
+          <w:lang w:val="pt-BR"/>
+        </w:rPr>
+        <w:t xml:space="preserve">Os pedidos devem sair para a entrega no máximo 1 hora após ter sido registrado o pedido. </w:t>
+      </w:r>
+    </w:p>
+    <w:p>
+      <w:pPr>
+        <w:pStyle w:val="Ttulo3"/>
+        <w:widowControl/>
+        <w:rPr>
+          <w:lang w:val="pt-BR"/>
+        </w:rPr>
+      </w:pPr>
+      <w:bookmarkStart w:id="31" w:name="_Toc73817407"/>
+      <w:r>
+        <w:rPr>
+          <w:lang w:val="pt-BR"/>
+        </w:rPr>
+        <w:t>Entregas</w:t>
+      </w:r>
+      <w:bookmarkEnd w:id="31"/>
     </w:p>
     <w:p>
       <w:pPr>
@@ -3966,210 +3420,6 @@
           <w:lang w:val="pt-BR"/>
         </w:rPr>
         <w:tab/>
-      </w:r>
-      <w:r>
-        <w:rPr>
-          <w:lang w:val="pt-BR"/>
-        </w:rPr>
-        <w:t xml:space="preserve">RN008 - </w:t>
-      </w:r>
-      <w:r>
-        <w:rPr>
-          <w:lang w:val="pt-BR"/>
-        </w:rPr>
-        <w:t>O itinerário deve ser elaborado levando em conta a posição geográfica dos clientes, com o intuito de traçar a rota mais curta e sem redundâncias no trajeto.</w:t>
-      </w:r>
-    </w:p>
-    <w:p>
-      <w:pPr>
-        <w:pStyle w:val="Ttulo3"/>
-        <w:widowControl/>
-        <w:rPr>
-          <w:lang w:val="pt-BR"/>
-        </w:rPr>
-      </w:pPr>
-      <w:bookmarkStart w:id="27" w:name="_Toc73736207"/>
-      <w:r>
-        <w:rPr>
-          <w:lang w:val="pt-BR"/>
-        </w:rPr>
-        <w:t>Designação dos entregadores</w:t>
-      </w:r>
-      <w:bookmarkEnd w:id="27"/>
-    </w:p>
-    <w:p>
-      <w:pPr>
-        <w:ind w:left="720"/>
-        <w:rPr>
-          <w:lang w:val="pt-BR"/>
-        </w:rPr>
-      </w:pPr>
-      <w:r>
-        <w:rPr>
-          <w:lang w:val="pt-BR"/>
-        </w:rPr>
-        <w:t xml:space="preserve">RN008 - </w:t>
-      </w:r>
-      <w:r>
-        <w:rPr>
-          <w:lang w:val="pt-BR"/>
-        </w:rPr>
-        <w:t>Os entregadores devem ser designados para a entrega assim que o pedido estiver pronto para sair</w:t>
-      </w:r>
-      <w:r>
-        <w:rPr>
-          <w:lang w:val="pt-BR"/>
-        </w:rPr>
-        <w:t>. Cada motoboy deve receber um itinerário escrito em folheto com todos os pontos de parada que precisam fazer a cada saída.</w:t>
-      </w:r>
-    </w:p>
-    <w:p>
-      <w:pPr>
-        <w:pStyle w:val="Ttulo2"/>
-        <w:rPr>
-          <w:lang w:val="pt-BR"/>
-        </w:rPr>
-      </w:pPr>
-      <w:bookmarkStart w:id="28" w:name="_Toc73736208"/>
-      <w:r>
-        <w:rPr>
-          <w:lang w:val="pt-BR"/>
-        </w:rPr>
-        <w:lastRenderedPageBreak/>
-        <w:t xml:space="preserve">Regras para </w:t>
-      </w:r>
-      <w:r>
-        <w:rPr>
-          <w:lang w:val="pt-BR"/>
-        </w:rPr>
-        <w:t>as entregas</w:t>
-      </w:r>
-      <w:bookmarkEnd w:id="28"/>
-    </w:p>
-    <w:p>
-      <w:pPr>
-        <w:pStyle w:val="Ttulo3"/>
-        <w:widowControl/>
-        <w:rPr>
-          <w:lang w:val="pt-BR"/>
-        </w:rPr>
-      </w:pPr>
-      <w:bookmarkStart w:id="29" w:name="_Toc73736209"/>
-      <w:proofErr w:type="spellStart"/>
-      <w:r>
-        <w:rPr>
-          <w:lang w:val="pt-BR"/>
-        </w:rPr>
-        <w:t>Saidas</w:t>
-      </w:r>
-      <w:bookmarkEnd w:id="29"/>
-      <w:proofErr w:type="spellEnd"/>
-    </w:p>
-    <w:p>
-      <w:pPr>
-        <w:pStyle w:val="InfoBlue"/>
-        <w:rPr>
-          <w:lang w:val="pt-BR"/>
-        </w:rPr>
-      </w:pPr>
-      <w:r>
-        <w:rPr>
-          <w:lang w:val="pt-BR"/>
-        </w:rPr>
-        <w:t>[A definição de &lt;</w:t>
-      </w:r>
-      <w:proofErr w:type="spellStart"/>
-      <w:r>
-        <w:rPr>
-          <w:lang w:val="pt-BR"/>
-        </w:rPr>
-        <w:t>yetAnotherGroupBusinessRule</w:t>
-      </w:r>
-      <w:proofErr w:type="spellEnd"/>
-      <w:r>
-        <w:rPr>
-          <w:lang w:val="pt-BR"/>
-        </w:rPr>
-        <w:t>&gt; é apresentada aqui, com todas as informações necessárias para que o leitor entenda o conceito.]</w:t>
-      </w:r>
-    </w:p>
-    <w:p>
-      <w:pPr>
-        <w:pStyle w:val="Corpodetexto"/>
-        <w:rPr>
-          <w:lang w:val="pt-BR"/>
-        </w:rPr>
-      </w:pPr>
-      <w:r>
-        <w:rPr>
-          <w:lang w:val="pt-BR"/>
-        </w:rPr>
-        <w:t xml:space="preserve">Os pedidos devem sair para a entrega no máximo 1 hora após ter sido registrado o pedido. </w:t>
-      </w:r>
-    </w:p>
-    <w:p>
-      <w:pPr>
-        <w:pStyle w:val="Ttulo3"/>
-        <w:widowControl/>
-        <w:rPr>
-          <w:lang w:val="pt-BR"/>
-        </w:rPr>
-      </w:pPr>
-      <w:bookmarkStart w:id="30" w:name="_Toc73736210"/>
-      <w:r>
-        <w:rPr>
-          <w:lang w:val="pt-BR"/>
-        </w:rPr>
-        <w:t>Entregas</w:t>
-      </w:r>
-      <w:bookmarkEnd w:id="30"/>
-    </w:p>
-    <w:p>
-      <w:pPr>
-        <w:pStyle w:val="InfoBlue"/>
-        <w:rPr>
-          <w:lang w:val="pt-BR"/>
-        </w:rPr>
-      </w:pPr>
-      <w:r>
-        <w:rPr>
-          <w:lang w:val="pt-BR"/>
-        </w:rPr>
-        <w:t>[A definição de &lt;</w:t>
-      </w:r>
-      <w:proofErr w:type="spellStart"/>
-      <w:r>
-        <w:rPr>
-          <w:lang w:val="pt-BR"/>
-        </w:rPr>
-        <w:t>andAnotherGroupBusinessRule</w:t>
-      </w:r>
-      <w:proofErr w:type="spellEnd"/>
-      <w:r>
-        <w:rPr>
-          <w:lang w:val="pt-BR"/>
-        </w:rPr>
-        <w:t>&gt; é apresentada aqui, com todas as informações necessárias para que o leitor entenda o conceito.]</w:t>
-      </w:r>
-    </w:p>
-    <w:p>
-      <w:pPr>
-        <w:pStyle w:val="Corpodetexto"/>
-        <w:ind w:left="0"/>
-        <w:rPr>
-          <w:lang w:val="pt-BR"/>
-        </w:rPr>
-      </w:pPr>
-      <w:r>
-        <w:rPr>
-          <w:lang w:val="pt-BR"/>
-        </w:rPr>
-        <w:tab/>
-      </w:r>
-      <w:r>
-        <w:rPr>
-          <w:lang w:val="pt-BR"/>
-        </w:rPr>
         <w:t xml:space="preserve">Todas as entregas devem ser feitas no prazo máximo de 24 horas, a contar do registro do pedido. </w:t>
       </w:r>
     </w:p>
@@ -4240,12 +3490,6 @@
       <w:gridCol w:w="3162"/>
     </w:tblGrid>
     <w:tr>
-      <w:tblPrEx>
-        <w:tblCellMar>
-          <w:top w:w="0" w:type="dxa"/>
-          <w:bottom w:w="0" w:type="dxa"/>
-        </w:tblCellMar>
-      </w:tblPrEx>
       <w:tc>
         <w:tcPr>
           <w:tcW w:w="3162" w:type="dxa"/>
@@ -4285,27 +3529,17 @@
           <w:r>
             <w:sym w:font="Symbol" w:char="F0D3"/>
           </w:r>
-          <w:r>
-            <w:fldChar w:fldCharType="begin"/>
-          </w:r>
-          <w:r>
-            <w:instrText xml:space="preserve"> DOCPROPERTY "Company"  \* MERGEFORMAT </w:instrText>
-          </w:r>
-          <w:r>
-            <w:fldChar w:fldCharType="separate"/>
-          </w:r>
-          <w:r>
-            <w:t>I</w:t>
-          </w:r>
-          <w:r>
-            <w:t>ntegrative Solutions</w:t>
-          </w:r>
-          <w:r>
-            <w:t>&gt;</w:t>
-          </w:r>
-          <w:r>
-            <w:fldChar w:fldCharType="end"/>
-          </w:r>
+          <w:fldSimple w:instr=" DOCPROPERTY &quot;Company&quot;  \* MERGEFORMAT ">
+            <w:r>
+              <w:t>I</w:t>
+            </w:r>
+            <w:r>
+              <w:t>ntegrative Solutions</w:t>
+            </w:r>
+            <w:r>
+              <w:t>&gt;</w:t>
+            </w:r>
+          </w:fldSimple>
           <w:r>
             <w:t xml:space="preserve">, </w:t>
           </w:r>
@@ -4494,12 +3728,6 @@
       <w:gridCol w:w="3179"/>
     </w:tblGrid>
     <w:tr>
-      <w:tblPrEx>
-        <w:tblCellMar>
-          <w:top w:w="0" w:type="dxa"/>
-          <w:bottom w:w="0" w:type="dxa"/>
-        </w:tblCellMar>
-      </w:tblPrEx>
       <w:tc>
         <w:tcPr>
           <w:tcW w:w="6379" w:type="dxa"/>
@@ -4511,11 +3739,21 @@
           </w:tcBorders>
         </w:tcPr>
         <w:p>
-          <w:fldSimple w:instr=" SUBJECT  &quot;Right Rout&quot;  \* MERGEFORMAT ">
-            <w:r>
-              <w:t>Right Rout</w:t>
-            </w:r>
-          </w:fldSimple>
+          <w:r>
+            <w:fldChar w:fldCharType="begin"/>
+          </w:r>
+          <w:r>
+            <w:instrText xml:space="preserve"> SUBJECT  "Right Rout"  \* MERGEFORMAT </w:instrText>
+          </w:r>
+          <w:r>
+            <w:fldChar w:fldCharType="separate"/>
+          </w:r>
+          <w:r>
+            <w:t>Right Rout</w:t>
+          </w:r>
+          <w:r>
+            <w:fldChar w:fldCharType="end"/>
+          </w:r>
         </w:p>
       </w:tc>
       <w:tc>
@@ -4546,21 +3784,12 @@
             <w:t>Versão:</w:t>
           </w:r>
           <w:r>
-            <w:t xml:space="preserve">           </w:t>
-          </w:r>
-          <w:r>
-            <w:t>1.0</w:t>
+            <w:t xml:space="preserve">           1.0</w:t>
           </w:r>
         </w:p>
       </w:tc>
     </w:tr>
     <w:tr>
-      <w:tblPrEx>
-        <w:tblCellMar>
-          <w:top w:w="0" w:type="dxa"/>
-          <w:bottom w:w="0" w:type="dxa"/>
-        </w:tblCellMar>
-      </w:tblPrEx>
       <w:tc>
         <w:tcPr>
           <w:tcW w:w="6379" w:type="dxa"/>
@@ -4620,52 +3849,15 @@
             <w:t>Data:</w:t>
           </w:r>
           <w:r>
-            <w:t xml:space="preserve">  </w:t>
+            <w:t xml:space="preserve"> </w:t>
           </w:r>
           <w:r>
-            <w:rPr>
-              <w:lang w:val="pt-BR"/>
-            </w:rPr>
-            <w:t>&lt;</w:t>
-          </w:r>
-          <w:proofErr w:type="spellStart"/>
-          <w:r>
-            <w:rPr>
-              <w:lang w:val="pt-BR"/>
-            </w:rPr>
-            <w:t>dd</w:t>
-          </w:r>
-          <w:proofErr w:type="spellEnd"/>
-          <w:r>
-            <w:rPr>
-              <w:lang w:val="pt-BR"/>
-            </w:rPr>
-            <w:t>/</w:t>
-          </w:r>
-          <w:proofErr w:type="spellStart"/>
-          <w:r>
-            <w:rPr>
-              <w:lang w:val="pt-BR"/>
-            </w:rPr>
-            <w:t>mmmaa</w:t>
-          </w:r>
-          <w:proofErr w:type="spellEnd"/>
-          <w:r>
-            <w:rPr>
-              <w:lang w:val="pt-BR"/>
-            </w:rPr>
-            <w:t>&gt;</w:t>
+            <w:t>05/06/2021</w:t>
           </w:r>
         </w:p>
       </w:tc>
     </w:tr>
     <w:tr>
-      <w:tblPrEx>
-        <w:tblCellMar>
-          <w:top w:w="0" w:type="dxa"/>
-          <w:bottom w:w="0" w:type="dxa"/>
-        </w:tblCellMar>
-      </w:tblPrEx>
       <w:tc>
         <w:tcPr>
           <w:tcW w:w="9558" w:type="dxa"/>
@@ -4682,7 +3874,7 @@
             <w:rPr>
               <w:lang w:val="pt-BR"/>
             </w:rPr>
-            <w:t>RN001</w:t>
+            <w:t>RNRR01</w:t>
           </w:r>
         </w:p>
       </w:tc>
@@ -4705,54 +3897,63 @@
     <w:lvl w:ilvl="0">
       <w:start w:val="1"/>
       <w:numFmt w:val="decimal"/>
+      <w:pStyle w:val="Ttulo1"/>
       <w:lvlText w:val="%1."/>
       <w:lvlJc w:val="left"/>
     </w:lvl>
     <w:lvl w:ilvl="1">
       <w:start w:val="1"/>
       <w:numFmt w:val="decimal"/>
+      <w:pStyle w:val="Ttulo2"/>
       <w:lvlText w:val="%1.%2"/>
       <w:lvlJc w:val="left"/>
     </w:lvl>
     <w:lvl w:ilvl="2">
       <w:start w:val="1"/>
       <w:numFmt w:val="decimal"/>
+      <w:pStyle w:val="Ttulo3"/>
       <w:lvlText w:val="%1.%2.%3"/>
       <w:lvlJc w:val="left"/>
     </w:lvl>
     <w:lvl w:ilvl="3">
       <w:start w:val="1"/>
       <w:numFmt w:val="decimal"/>
+      <w:pStyle w:val="Ttulo4"/>
       <w:lvlText w:val="%1.%2.%3.%4"/>
       <w:lvlJc w:val="left"/>
     </w:lvl>
     <w:lvl w:ilvl="4">
       <w:start w:val="1"/>
       <w:numFmt w:val="decimal"/>
+      <w:pStyle w:val="Ttulo5"/>
       <w:lvlText w:val="%1.%2.%3.%4.%5"/>
       <w:lvlJc w:val="left"/>
     </w:lvl>
     <w:lvl w:ilvl="5">
       <w:start w:val="1"/>
       <w:numFmt w:val="decimal"/>
+      <w:pStyle w:val="Ttulo6"/>
       <w:lvlText w:val="%1.%2.%3.%4.%5.%6"/>
       <w:lvlJc w:val="left"/>
     </w:lvl>
     <w:lvl w:ilvl="6">
       <w:start w:val="1"/>
       <w:numFmt w:val="decimal"/>
+      <w:pStyle w:val="Ttulo7"/>
       <w:lvlText w:val="%1.%2.%3.%4.%5.%6.%7"/>
       <w:lvlJc w:val="left"/>
     </w:lvl>
     <w:lvl w:ilvl="7">
       <w:start w:val="1"/>
       <w:numFmt w:val="decimal"/>
+      <w:pStyle w:val="Ttulo8"/>
       <w:lvlText w:val="%1.%2.%3.%4.%5.%6.%7.%8"/>
       <w:lvlJc w:val="left"/>
     </w:lvl>
     <w:lvl w:ilvl="8">
       <w:start w:val="1"/>
       <w:numFmt w:val="decimal"/>
+      <w:pStyle w:val="Ttulo9"/>
       <w:lvlText w:val="%1.%2.%3.%4.%5.%6.%7.%8.%9"/>
       <w:lvlJc w:val="left"/>
     </w:lvl>
@@ -5885,6 +5086,120 @@
       <w:numFmt w:val="decimal"/>
       <w:lvlText w:val=""/>
       <w:lvlJc w:val="left"/>
+    </w:lvl>
+  </w:abstractNum>
+  <w:abstractNum w:abstractNumId="20" w15:restartNumberingAfterBreak="0">
+    <w:nsid w:val="7EE026E0"/>
+    <w:multiLevelType w:val="multilevel"/>
+    <w:tmpl w:val="0FBA979C"/>
+    <w:lvl w:ilvl="0">
+      <w:start w:val="1"/>
+      <w:numFmt w:val="decimal"/>
+      <w:pStyle w:val="Bullet"/>
+      <w:lvlText w:val="%1."/>
+      <w:lvlJc w:val="left"/>
+      <w:pPr>
+        <w:tabs>
+          <w:tab w:val="num" w:pos="720"/>
+        </w:tabs>
+        <w:ind w:left="720" w:hanging="720"/>
+      </w:pPr>
+    </w:lvl>
+    <w:lvl w:ilvl="1">
+      <w:start w:val="1"/>
+      <w:numFmt w:val="decimal"/>
+      <w:lvlText w:val="%2."/>
+      <w:lvlJc w:val="left"/>
+      <w:pPr>
+        <w:tabs>
+          <w:tab w:val="num" w:pos="1440"/>
+        </w:tabs>
+        <w:ind w:left="1440" w:hanging="720"/>
+      </w:pPr>
+    </w:lvl>
+    <w:lvl w:ilvl="2">
+      <w:start w:val="1"/>
+      <w:numFmt w:val="decimal"/>
+      <w:lvlText w:val="%3."/>
+      <w:lvlJc w:val="left"/>
+      <w:pPr>
+        <w:tabs>
+          <w:tab w:val="num" w:pos="2160"/>
+        </w:tabs>
+        <w:ind w:left="2160" w:hanging="720"/>
+      </w:pPr>
+    </w:lvl>
+    <w:lvl w:ilvl="3">
+      <w:start w:val="1"/>
+      <w:numFmt w:val="decimal"/>
+      <w:lvlText w:val="%4."/>
+      <w:lvlJc w:val="left"/>
+      <w:pPr>
+        <w:tabs>
+          <w:tab w:val="num" w:pos="2880"/>
+        </w:tabs>
+        <w:ind w:left="2880" w:hanging="720"/>
+      </w:pPr>
+    </w:lvl>
+    <w:lvl w:ilvl="4">
+      <w:start w:val="1"/>
+      <w:numFmt w:val="decimal"/>
+      <w:lvlText w:val="%5."/>
+      <w:lvlJc w:val="left"/>
+      <w:pPr>
+        <w:tabs>
+          <w:tab w:val="num" w:pos="3600"/>
+        </w:tabs>
+        <w:ind w:left="3600" w:hanging="720"/>
+      </w:pPr>
+    </w:lvl>
+    <w:lvl w:ilvl="5">
+      <w:start w:val="1"/>
+      <w:numFmt w:val="decimal"/>
+      <w:lvlText w:val="%6."/>
+      <w:lvlJc w:val="left"/>
+      <w:pPr>
+        <w:tabs>
+          <w:tab w:val="num" w:pos="4320"/>
+        </w:tabs>
+        <w:ind w:left="4320" w:hanging="720"/>
+      </w:pPr>
+    </w:lvl>
+    <w:lvl w:ilvl="6">
+      <w:start w:val="1"/>
+      <w:numFmt w:val="decimal"/>
+      <w:lvlText w:val="%7."/>
+      <w:lvlJc w:val="left"/>
+      <w:pPr>
+        <w:tabs>
+          <w:tab w:val="num" w:pos="5040"/>
+        </w:tabs>
+        <w:ind w:left="5040" w:hanging="720"/>
+      </w:pPr>
+    </w:lvl>
+    <w:lvl w:ilvl="7">
+      <w:start w:val="1"/>
+      <w:numFmt w:val="decimal"/>
+      <w:lvlText w:val="%8."/>
+      <w:lvlJc w:val="left"/>
+      <w:pPr>
+        <w:tabs>
+          <w:tab w:val="num" w:pos="5760"/>
+        </w:tabs>
+        <w:ind w:left="5760" w:hanging="720"/>
+      </w:pPr>
+    </w:lvl>
+    <w:lvl w:ilvl="8">
+      <w:start w:val="1"/>
+      <w:numFmt w:val="decimal"/>
+      <w:lvlText w:val="%9."/>
+      <w:lvlJc w:val="left"/>
+      <w:pPr>
+        <w:tabs>
+          <w:tab w:val="num" w:pos="6480"/>
+        </w:tabs>
+        <w:ind w:left="6480" w:hanging="720"/>
+      </w:pPr>
     </w:lvl>
   </w:abstractNum>
   <w:num w:numId="1">
@@ -5976,6 +5291,9 @@
   </w:num>
   <w:num w:numId="21">
     <w:abstractNumId w:val="15"/>
+  </w:num>
+  <w:num w:numId="22">
+    <w:abstractNumId w:val="20"/>
   </w:num>
 </w:numbering>
 </file>
@@ -6558,7 +5876,9 @@
   </w:style>
   <w:style w:type="character" w:default="1" w:styleId="Fontepargpadro">
     <w:name w:val="Default Paragraph Font"/>
+    <w:uiPriority w:val="1"/>
     <w:semiHidden/>
+    <w:unhideWhenUsed/>
   </w:style>
   <w:style w:type="table" w:default="1" w:styleId="Tabelanormal">
     <w:name w:val="Normal Table"/>
@@ -6905,13 +6225,13 @@
     <w:pPr>
       <w:widowControl/>
       <w:numPr>
-        <w:numId w:val="81"/>
+        <w:numId w:val="22"/>
       </w:numPr>
       <w:tabs>
         <w:tab w:val="left" w:pos="720"/>
       </w:tabs>
       <w:spacing w:before="120" w:line="240" w:lineRule="auto"/>
-      <w:ind w:left="720" w:right="360"/>
+      <w:ind w:right="360"/>
       <w:jc w:val="both"/>
     </w:pPr>
   </w:style>

</xml_diff>

<commit_message>
Atualização nas regras de negocio
correção na formatação do documento
</commit_message>
<xml_diff>
--- a/negocio/regras_negocio.docx
+++ b/negocio/regras_negocio.docx
@@ -2850,7 +2850,19 @@
         <w:rPr>
           <w:lang w:val="pt-BR"/>
         </w:rPr>
-        <w:t>Atendimento por telefone</w:t>
+        <w:t xml:space="preserve">RN001 </w:t>
+      </w:r>
+      <w:r>
+        <w:rPr>
+          <w:lang w:val="pt-BR"/>
+        </w:rPr>
+        <w:t>- Atendimento</w:t>
+      </w:r>
+      <w:r>
+        <w:rPr>
+          <w:lang w:val="pt-BR"/>
+        </w:rPr>
+        <w:t xml:space="preserve"> por telefone</w:t>
       </w:r>
       <w:bookmarkEnd w:id="17"/>
     </w:p>
@@ -2861,12 +2873,6 @@
           <w:lang w:val="pt-BR"/>
         </w:rPr>
       </w:pPr>
-      <w:r>
-        <w:rPr>
-          <w:lang w:val="pt-BR"/>
-        </w:rPr>
-        <w:t xml:space="preserve">RN001 - </w:t>
-      </w:r>
       <w:r>
         <w:rPr>
           <w:lang w:val="pt-BR"/>
@@ -2917,6 +2923,12 @@
         <w:rPr>
           <w:lang w:val="pt-BR"/>
         </w:rPr>
+        <w:t xml:space="preserve">RN002 - </w:t>
+      </w:r>
+      <w:r>
+        <w:rPr>
+          <w:lang w:val="pt-BR"/>
+        </w:rPr>
         <w:t xml:space="preserve">Atendimento via </w:t>
       </w:r>
       <w:proofErr w:type="spellStart"/>
@@ -2940,12 +2952,6 @@
         <w:rPr>
           <w:lang w:val="pt-BR"/>
         </w:rPr>
-        <w:t xml:space="preserve">RN002 - </w:t>
-      </w:r>
-      <w:r>
-        <w:rPr>
-          <w:lang w:val="pt-BR"/>
-        </w:rPr>
         <w:t>O cliente deve ter sua mensagem respondida no máximo em 5 minutos.</w:t>
       </w:r>
     </w:p>
@@ -2962,6 +2968,12 @@
         <w:rPr>
           <w:lang w:val="pt-BR"/>
         </w:rPr>
+        <w:t>RN003 -</w:t>
+      </w:r>
+      <w:r>
+        <w:rPr>
+          <w:lang w:val="pt-BR"/>
+        </w:rPr>
         <w:t>Verificar a disponibilidade de peças antes de realizar a venda</w:t>
       </w:r>
       <w:bookmarkEnd w:id="19"/>
@@ -2973,12 +2985,6 @@
           <w:lang w:val="pt-BR"/>
         </w:rPr>
       </w:pPr>
-      <w:r>
-        <w:rPr>
-          <w:lang w:val="pt-BR"/>
-        </w:rPr>
-        <w:t xml:space="preserve">RN003 - </w:t>
-      </w:r>
       <w:r>
         <w:rPr>
           <w:lang w:val="pt-BR"/>
@@ -2999,6 +3005,12 @@
         <w:rPr>
           <w:lang w:val="pt-BR"/>
         </w:rPr>
+        <w:t>RN004 –</w:t>
+      </w:r>
+      <w:r>
+        <w:rPr>
+          <w:lang w:val="pt-BR"/>
+        </w:rPr>
         <w:t>Registro do pedido</w:t>
       </w:r>
       <w:bookmarkEnd w:id="20"/>
@@ -3014,7 +3026,7 @@
         <w:rPr>
           <w:lang w:val="pt-BR"/>
         </w:rPr>
-        <w:t xml:space="preserve">RN004 – Ao registrar o pedido o atendente deve coletar os seguintes dados do cliente: nome, CPF e endereço de entrega. </w:t>
+        <w:t xml:space="preserve">Ao registrar o pedido o atendente deve coletar os seguintes dados do cliente: nome, CPF e endereço de entrega. </w:t>
       </w:r>
     </w:p>
     <w:p>
@@ -3038,6 +3050,12 @@
         <w:rPr>
           <w:lang w:val="pt-BR"/>
         </w:rPr>
+        <w:t>RN005 -</w:t>
+      </w:r>
+      <w:r>
+        <w:rPr>
+          <w:lang w:val="pt-BR"/>
+        </w:rPr>
         <w:t>Inserir pedido na lista de separação</w:t>
       </w:r>
       <w:bookmarkEnd w:id="21"/>
@@ -3049,24 +3067,6 @@
           <w:lang w:val="pt-BR"/>
         </w:rPr>
       </w:pPr>
-      <w:r>
-        <w:rPr>
-          <w:lang w:val="pt-BR"/>
-        </w:rPr>
-        <w:t>RN00</w:t>
-      </w:r>
-      <w:r>
-        <w:rPr>
-          <w:lang w:val="pt-BR"/>
-        </w:rPr>
-        <w:t>5</w:t>
-      </w:r>
-      <w:r>
-        <w:rPr>
-          <w:lang w:val="pt-BR"/>
-        </w:rPr>
-        <w:t xml:space="preserve"> - </w:t>
-      </w:r>
       <w:r>
         <w:rPr>
           <w:lang w:val="pt-BR"/>
@@ -3111,6 +3111,12 @@
         <w:rPr>
           <w:lang w:val="pt-BR"/>
         </w:rPr>
+        <w:t>RN006 -</w:t>
+      </w:r>
+      <w:r>
+        <w:rPr>
+          <w:lang w:val="pt-BR"/>
+        </w:rPr>
         <w:t>Separação</w:t>
       </w:r>
       <w:bookmarkEnd w:id="23"/>
@@ -3122,24 +3128,6 @@
           <w:lang w:val="pt-BR"/>
         </w:rPr>
       </w:pPr>
-      <w:r>
-        <w:rPr>
-          <w:lang w:val="pt-BR"/>
-        </w:rPr>
-        <w:t>RN00</w:t>
-      </w:r>
-      <w:r>
-        <w:rPr>
-          <w:lang w:val="pt-BR"/>
-        </w:rPr>
-        <w:t>6</w:t>
-      </w:r>
-      <w:r>
-        <w:rPr>
-          <w:lang w:val="pt-BR"/>
-        </w:rPr>
-        <w:t xml:space="preserve"> - </w:t>
-      </w:r>
       <w:r>
         <w:rPr>
           <w:lang w:val="pt-BR"/>
@@ -3160,6 +3148,24 @@
         <w:rPr>
           <w:lang w:val="pt-BR"/>
         </w:rPr>
+        <w:t>RN00</w:t>
+      </w:r>
+      <w:r>
+        <w:rPr>
+          <w:lang w:val="pt-BR"/>
+        </w:rPr>
+        <w:t>7</w:t>
+      </w:r>
+      <w:r>
+        <w:rPr>
+          <w:lang w:val="pt-BR"/>
+        </w:rPr>
+        <w:t xml:space="preserve"> - </w:t>
+      </w:r>
+      <w:r>
+        <w:rPr>
+          <w:lang w:val="pt-BR"/>
+        </w:rPr>
         <w:t>Organização</w:t>
       </w:r>
       <w:bookmarkEnd w:id="24"/>
@@ -3171,12 +3177,6 @@
           <w:lang w:val="pt-BR"/>
         </w:rPr>
       </w:pPr>
-      <w:r>
-        <w:rPr>
-          <w:lang w:val="pt-BR"/>
-        </w:rPr>
-        <w:t xml:space="preserve">RN006 - </w:t>
-      </w:r>
       <w:r>
         <w:rPr>
           <w:lang w:val="pt-BR"/>
@@ -3221,6 +3221,18 @@
         <w:rPr>
           <w:lang w:val="pt-BR"/>
         </w:rPr>
+        <w:t>RN00</w:t>
+      </w:r>
+      <w:r>
+        <w:rPr>
+          <w:lang w:val="pt-BR"/>
+        </w:rPr>
+        <w:t xml:space="preserve">8 - </w:t>
+      </w:r>
+      <w:r>
+        <w:rPr>
+          <w:lang w:val="pt-BR"/>
+        </w:rPr>
         <w:t>Sub- regiões</w:t>
       </w:r>
       <w:bookmarkEnd w:id="26"/>
@@ -3232,12 +3244,6 @@
           <w:lang w:val="pt-BR"/>
         </w:rPr>
       </w:pPr>
-      <w:r>
-        <w:rPr>
-          <w:lang w:val="pt-BR"/>
-        </w:rPr>
-        <w:t xml:space="preserve">RN007 - </w:t>
-      </w:r>
       <w:r>
         <w:rPr>
           <w:lang w:val="pt-BR"/>
@@ -3264,6 +3270,12 @@
         <w:rPr>
           <w:lang w:val="pt-BR"/>
         </w:rPr>
+        <w:t xml:space="preserve">RN009 - </w:t>
+      </w:r>
+      <w:r>
+        <w:rPr>
+          <w:lang w:val="pt-BR"/>
+        </w:rPr>
         <w:t>Rotas de entrega</w:t>
       </w:r>
       <w:bookmarkEnd w:id="27"/>
@@ -3275,12 +3287,6 @@
           <w:lang w:val="pt-BR"/>
         </w:rPr>
       </w:pPr>
-      <w:r>
-        <w:rPr>
-          <w:lang w:val="pt-BR"/>
-        </w:rPr>
-        <w:t xml:space="preserve">RN008 - </w:t>
-      </w:r>
       <w:r>
         <w:rPr>
           <w:lang w:val="pt-BR"/>
@@ -3301,6 +3307,12 @@
         <w:rPr>
           <w:lang w:val="pt-BR"/>
         </w:rPr>
+        <w:t xml:space="preserve">RN010 - </w:t>
+      </w:r>
+      <w:r>
+        <w:rPr>
+          <w:lang w:val="pt-BR"/>
+        </w:rPr>
         <w:t>Designação dos entregadores</w:t>
       </w:r>
       <w:bookmarkEnd w:id="28"/>
@@ -3312,24 +3324,6 @@
           <w:lang w:val="pt-BR"/>
         </w:rPr>
       </w:pPr>
-      <w:r>
-        <w:rPr>
-          <w:lang w:val="pt-BR"/>
-        </w:rPr>
-        <w:t>RN00</w:t>
-      </w:r>
-      <w:r>
-        <w:rPr>
-          <w:lang w:val="pt-BR"/>
-        </w:rPr>
-        <w:t>9</w:t>
-      </w:r>
-      <w:r>
-        <w:rPr>
-          <w:lang w:val="pt-BR"/>
-        </w:rPr>
-        <w:t xml:space="preserve"> - </w:t>
-      </w:r>
       <w:r>
         <w:rPr>
           <w:lang w:val="pt-BR"/>
@@ -3372,6 +3366,12 @@
         <w:rPr>
           <w:lang w:val="pt-BR"/>
         </w:rPr>
+        <w:t xml:space="preserve">RN011 - </w:t>
+      </w:r>
+      <w:r>
+        <w:rPr>
+          <w:lang w:val="pt-BR"/>
+        </w:rPr>
         <w:t>Saídas</w:t>
       </w:r>
       <w:bookmarkEnd w:id="30"/>
@@ -3399,6 +3399,12 @@
         </w:rPr>
       </w:pPr>
       <w:bookmarkStart w:id="31" w:name="_Toc73817407"/>
+      <w:r>
+        <w:rPr>
+          <w:lang w:val="pt-BR"/>
+        </w:rPr>
+        <w:t xml:space="preserve">RN012 - </w:t>
+      </w:r>
       <w:r>
         <w:rPr>
           <w:lang w:val="pt-BR"/>
@@ -3529,17 +3535,27 @@
           <w:r>
             <w:sym w:font="Symbol" w:char="F0D3"/>
           </w:r>
-          <w:fldSimple w:instr=" DOCPROPERTY &quot;Company&quot;  \* MERGEFORMAT ">
-            <w:r>
-              <w:t>I</w:t>
-            </w:r>
-            <w:r>
-              <w:t>ntegrative Solutions</w:t>
-            </w:r>
-            <w:r>
-              <w:t>&gt;</w:t>
-            </w:r>
-          </w:fldSimple>
+          <w:r>
+            <w:fldChar w:fldCharType="begin"/>
+          </w:r>
+          <w:r>
+            <w:instrText xml:space="preserve"> DOCPROPERTY "Company"  \* MERGEFORMAT </w:instrText>
+          </w:r>
+          <w:r>
+            <w:fldChar w:fldCharType="separate"/>
+          </w:r>
+          <w:r>
+            <w:t>I</w:t>
+          </w:r>
+          <w:r>
+            <w:t>ntegrative Solutions</w:t>
+          </w:r>
+          <w:r>
+            <w:t>&gt;</w:t>
+          </w:r>
+          <w:r>
+            <w:fldChar w:fldCharType="end"/>
+          </w:r>
           <w:r>
             <w:t xml:space="preserve">, </w:t>
           </w:r>
@@ -3739,21 +3755,11 @@
           </w:tcBorders>
         </w:tcPr>
         <w:p>
-          <w:r>
-            <w:fldChar w:fldCharType="begin"/>
-          </w:r>
-          <w:r>
-            <w:instrText xml:space="preserve"> SUBJECT  "Right Rout"  \* MERGEFORMAT </w:instrText>
-          </w:r>
-          <w:r>
-            <w:fldChar w:fldCharType="separate"/>
-          </w:r>
-          <w:r>
-            <w:t>Right Rout</w:t>
-          </w:r>
-          <w:r>
-            <w:fldChar w:fldCharType="end"/>
-          </w:r>
+          <w:fldSimple w:instr=" SUBJECT  &quot;Right Rout&quot;  \* MERGEFORMAT ">
+            <w:r>
+              <w:t>Right Rout</w:t>
+            </w:r>
+          </w:fldSimple>
         </w:p>
       </w:tc>
       <w:tc>

</xml_diff>